<commit_message>
fix: update qr code image
</commit_message>
<xml_diff>
--- a/docassemble/MLHStatutoryWill/data/templates/michigan_statutory_will_instructions.docx
+++ b/docassemble/MLHStatutoryWill/data/templates/michigan_statutory_will_instructions.docx
@@ -63,10 +63,10 @@
           <w:noProof/>
         </w:rPr>
         <w:drawing>
-          <wp:inline distT="0" distB="0" distL="0" distR="0" wp14:anchorId="06EB8B58" wp14:editId="0A0E2CC8">
+          <wp:inline distT="0" distB="0" distL="0" distR="0" wp14:anchorId="06EB8B58" wp14:editId="430DBBF3">
             <wp:extent cx="1188720" cy="1188720"/>
-            <wp:effectExtent l="0" t="0" r="5080" b="5080"/>
-            <wp:docPr id="641192483" name="Picture 2" descr="Survey QR Code"/>
+            <wp:effectExtent l="0" t="0" r="0" b="0"/>
+            <wp:docPr id="641192483" name="Picture 2"/>
             <wp:cNvGraphicFramePr>
               <a:graphicFrameLocks xmlns:a="http://schemas.openxmlformats.org/drawingml/2006/main" noChangeAspect="1"/>
             </wp:cNvGraphicFramePr>
@@ -74,20 +74,13 @@
               <a:graphicData uri="http://schemas.openxmlformats.org/drawingml/2006/picture">
                 <pic:pic xmlns:pic="http://schemas.openxmlformats.org/drawingml/2006/picture">
                   <pic:nvPicPr>
-                    <pic:cNvPr id="641192483" name="Picture 2" descr="Survey QR Code"/>
+                    <pic:cNvPr id="641192483" name="Picture 2"/>
                     <pic:cNvPicPr>
                       <a:picLocks noChangeAspect="1" noChangeArrowheads="1"/>
                     </pic:cNvPicPr>
                   </pic:nvPicPr>
                   <pic:blipFill>
-                    <a:blip r:embed="rId11" cstate="print">
-                      <a:extLst>
-                        <a:ext uri="{28A0092B-C50C-407E-A947-70E740481C1C}">
-                          <a14:useLocalDpi xmlns:a14="http://schemas.microsoft.com/office/drawing/2010/main" val="0"/>
-                        </a:ext>
-                      </a:extLst>
-                    </a:blip>
-                    <a:srcRect/>
+                    <a:blip r:embed="rId11"/>
                     <a:stretch>
                       <a:fillRect/>
                     </a:stretch>
@@ -2401,6 +2394,15 @@
 </file>
 
 <file path=customXml/item1.xml><?xml version="1.0" encoding="utf-8"?>
+<?mso-contentType ?>
+<FormTemplates xmlns="http://schemas.microsoft.com/sharepoint/v3/contenttype/forms">
+  <Display>DocumentLibraryForm</Display>
+  <Edit>DocumentLibraryForm</Edit>
+  <New>DocumentLibraryForm</New>
+</FormTemplates>
+</file>
+
+<file path=customXml/item2.xml><?xml version="1.0" encoding="utf-8"?>
 <p:properties xmlns:p="http://schemas.microsoft.com/office/2006/metadata/properties" xmlns:xsi="http://www.w3.org/2001/XMLSchema-instance" xmlns:pc="http://schemas.microsoft.com/office/infopath/2007/PartnerControls">
   <documentManagement>
     <lcf76f155ced4ddcb4097134ff3c332f xmlns="5ba0dfcb-9306-4710-891e-56e50bd13a8a">
@@ -2409,15 +2411,6 @@
     <TaxCatchAll xmlns="d6a5c049-ebe6-46eb-acef-7a6fb5cfa381" xsi:nil="true"/>
   </documentManagement>
 </p:properties>
-</file>
-
-<file path=customXml/item2.xml><?xml version="1.0" encoding="utf-8"?>
-<?mso-contentType ?>
-<FormTemplates xmlns="http://schemas.microsoft.com/sharepoint/v3/contenttype/forms">
-  <Display>DocumentLibraryForm</Display>
-  <Edit>DocumentLibraryForm</Edit>
-  <New>DocumentLibraryForm</New>
-</FormTemplates>
 </file>
 
 <file path=customXml/item3.xml><?xml version="1.0" encoding="utf-8"?>
@@ -2676,20 +2669,20 @@
 </file>
 
 <file path=customXml/itemProps1.xml><?xml version="1.0" encoding="utf-8"?>
+<ds:datastoreItem xmlns:ds="http://schemas.openxmlformats.org/officeDocument/2006/customXml" ds:itemID="{0D521B29-FE76-4C8D-8CBF-FBCDA2D4987E}">
+  <ds:schemaRefs>
+    <ds:schemaRef ds:uri="http://schemas.microsoft.com/sharepoint/v3/contenttype/forms"/>
+  </ds:schemaRefs>
+</ds:datastoreItem>
+</file>
+
+<file path=customXml/itemProps2.xml><?xml version="1.0" encoding="utf-8"?>
 <ds:datastoreItem xmlns:ds="http://schemas.openxmlformats.org/officeDocument/2006/customXml" ds:itemID="{409A9B76-B0E6-4287-8DD4-635D280AFDB1}">
   <ds:schemaRefs>
     <ds:schemaRef ds:uri="http://schemas.microsoft.com/office/2006/metadata/properties"/>
     <ds:schemaRef ds:uri="http://schemas.microsoft.com/office/infopath/2007/PartnerControls"/>
     <ds:schemaRef ds:uri="5ba0dfcb-9306-4710-891e-56e50bd13a8a"/>
     <ds:schemaRef ds:uri="d6a5c049-ebe6-46eb-acef-7a6fb5cfa381"/>
-  </ds:schemaRefs>
-</ds:datastoreItem>
-</file>
-
-<file path=customXml/itemProps2.xml><?xml version="1.0" encoding="utf-8"?>
-<ds:datastoreItem xmlns:ds="http://schemas.openxmlformats.org/officeDocument/2006/customXml" ds:itemID="{0D521B29-FE76-4C8D-8CBF-FBCDA2D4987E}">
-  <ds:schemaRefs>
-    <ds:schemaRef ds:uri="http://schemas.microsoft.com/sharepoint/v3/contenttype/forms"/>
   </ds:schemaRefs>
 </ds:datastoreItem>
 </file>

</xml_diff>

<commit_message>
fix: add alt-text to qr-code image
</commit_message>
<xml_diff>
--- a/docassemble/MLHStatutoryWill/data/templates/michigan_statutory_will_instructions.docx
+++ b/docassemble/MLHStatutoryWill/data/templates/michigan_statutory_will_instructions.docx
@@ -63,10 +63,10 @@
           <w:noProof/>
         </w:rPr>
         <w:drawing>
-          <wp:inline distT="0" distB="0" distL="0" distR="0" wp14:anchorId="06EB8B58" wp14:editId="430DBBF3">
+          <wp:inline distT="0" distB="0" distL="0" distR="0" wp14:anchorId="06EB8B58" wp14:editId="2A7DDD8D">
             <wp:extent cx="1188720" cy="1188720"/>
             <wp:effectExtent l="0" t="0" r="0" b="0"/>
-            <wp:docPr id="641192483" name="Picture 2"/>
+            <wp:docPr id="641192483" name="Picture 2" descr="Survey QR Code"/>
             <wp:cNvGraphicFramePr>
               <a:graphicFrameLocks xmlns:a="http://schemas.openxmlformats.org/drawingml/2006/main" noChangeAspect="1"/>
             </wp:cNvGraphicFramePr>
@@ -74,7 +74,7 @@
               <a:graphicData uri="http://schemas.openxmlformats.org/drawingml/2006/picture">
                 <pic:pic xmlns:pic="http://schemas.openxmlformats.org/drawingml/2006/picture">
                   <pic:nvPicPr>
-                    <pic:cNvPr id="641192483" name="Picture 2"/>
+                    <pic:cNvPr id="641192483" name="Picture 2" descr="Survey QR Code"/>
                     <pic:cNvPicPr>
                       <a:picLocks noChangeAspect="1" noChangeArrowheads="1"/>
                     </pic:cNvPicPr>
@@ -2394,26 +2394,6 @@
 </file>
 
 <file path=customXml/item1.xml><?xml version="1.0" encoding="utf-8"?>
-<?mso-contentType ?>
-<FormTemplates xmlns="http://schemas.microsoft.com/sharepoint/v3/contenttype/forms">
-  <Display>DocumentLibraryForm</Display>
-  <Edit>DocumentLibraryForm</Edit>
-  <New>DocumentLibraryForm</New>
-</FormTemplates>
-</file>
-
-<file path=customXml/item2.xml><?xml version="1.0" encoding="utf-8"?>
-<p:properties xmlns:p="http://schemas.microsoft.com/office/2006/metadata/properties" xmlns:xsi="http://www.w3.org/2001/XMLSchema-instance" xmlns:pc="http://schemas.microsoft.com/office/infopath/2007/PartnerControls">
-  <documentManagement>
-    <lcf76f155ced4ddcb4097134ff3c332f xmlns="5ba0dfcb-9306-4710-891e-56e50bd13a8a">
-      <Terms xmlns="http://schemas.microsoft.com/office/infopath/2007/PartnerControls"/>
-    </lcf76f155ced4ddcb4097134ff3c332f>
-    <TaxCatchAll xmlns="d6a5c049-ebe6-46eb-acef-7a6fb5cfa381" xsi:nil="true"/>
-  </documentManagement>
-</p:properties>
-</file>
-
-<file path=customXml/item3.xml><?xml version="1.0" encoding="utf-8"?>
 <ct:contentTypeSchema xmlns:ct="http://schemas.microsoft.com/office/2006/metadata/contentType" xmlns:ma="http://schemas.microsoft.com/office/2006/metadata/properties/metaAttributes" ct:_="" ma:_="" ma:contentTypeName="Document" ma:contentTypeID="0x0101005080E08174F4444A833394DB3ABFDAFB" ma:contentTypeVersion="18" ma:contentTypeDescription="Create a new document." ma:contentTypeScope="" ma:versionID="cf0503467b0f3743b62c26012b0c1638">
   <xsd:schema xmlns:xsd="http://www.w3.org/2001/XMLSchema" xmlns:xs="http://www.w3.org/2001/XMLSchema" xmlns:p="http://schemas.microsoft.com/office/2006/metadata/properties" xmlns:ns2="5ba0dfcb-9306-4710-891e-56e50bd13a8a" xmlns:ns3="d6a5c049-ebe6-46eb-acef-7a6fb5cfa381" targetNamespace="http://schemas.microsoft.com/office/2006/metadata/properties" ma:root="true" ma:fieldsID="d316ca8f3084d0a0409dd21d4eaf71d3" ns2:_="" ns3:_="">
     <xsd:import namespace="5ba0dfcb-9306-4710-891e-56e50bd13a8a"/>
@@ -2668,10 +2648,41 @@
 </ct:contentTypeSchema>
 </file>
 
+<file path=customXml/item2.xml><?xml version="1.0" encoding="utf-8"?>
+<p:properties xmlns:p="http://schemas.microsoft.com/office/2006/metadata/properties" xmlns:xsi="http://www.w3.org/2001/XMLSchema-instance" xmlns:pc="http://schemas.microsoft.com/office/infopath/2007/PartnerControls">
+  <documentManagement>
+    <lcf76f155ced4ddcb4097134ff3c332f xmlns="5ba0dfcb-9306-4710-891e-56e50bd13a8a">
+      <Terms xmlns="http://schemas.microsoft.com/office/infopath/2007/PartnerControls"/>
+    </lcf76f155ced4ddcb4097134ff3c332f>
+    <TaxCatchAll xmlns="d6a5c049-ebe6-46eb-acef-7a6fb5cfa381" xsi:nil="true"/>
+  </documentManagement>
+</p:properties>
+</file>
+
+<file path=customXml/item3.xml><?xml version="1.0" encoding="utf-8"?>
+<?mso-contentType ?>
+<FormTemplates xmlns="http://schemas.microsoft.com/sharepoint/v3/contenttype/forms">
+  <Display>DocumentLibraryForm</Display>
+  <Edit>DocumentLibraryForm</Edit>
+  <New>DocumentLibraryForm</New>
+</FormTemplates>
+</file>
+
 <file path=customXml/itemProps1.xml><?xml version="1.0" encoding="utf-8"?>
-<ds:datastoreItem xmlns:ds="http://schemas.openxmlformats.org/officeDocument/2006/customXml" ds:itemID="{0D521B29-FE76-4C8D-8CBF-FBCDA2D4987E}">
+<ds:datastoreItem xmlns:ds="http://schemas.openxmlformats.org/officeDocument/2006/customXml" ds:itemID="{E0F3D8E9-F317-4755-A37F-FE75313F60DC}">
   <ds:schemaRefs>
-    <ds:schemaRef ds:uri="http://schemas.microsoft.com/sharepoint/v3/contenttype/forms"/>
+    <ds:schemaRef ds:uri="http://schemas.microsoft.com/office/2006/metadata/contentType"/>
+    <ds:schemaRef ds:uri="http://schemas.microsoft.com/office/2006/metadata/properties/metaAttributes"/>
+    <ds:schemaRef ds:uri="http://www.w3.org/2001/XMLSchema"/>
+    <ds:schemaRef ds:uri="http://schemas.microsoft.com/office/2006/metadata/properties"/>
+    <ds:schemaRef ds:uri="5ba0dfcb-9306-4710-891e-56e50bd13a8a"/>
+    <ds:schemaRef ds:uri="d6a5c049-ebe6-46eb-acef-7a6fb5cfa381"/>
+    <ds:schemaRef ds:uri="http://schemas.microsoft.com/office/2006/documentManagement/types"/>
+    <ds:schemaRef ds:uri="http://schemas.microsoft.com/office/infopath/2007/PartnerControls"/>
+    <ds:schemaRef ds:uri="http://schemas.openxmlformats.org/package/2006/metadata/core-properties"/>
+    <ds:schemaRef ds:uri="http://purl.org/dc/elements/1.1/"/>
+    <ds:schemaRef ds:uri="http://purl.org/dc/terms/"/>
+    <ds:schemaRef ds:uri="http://schemas.microsoft.com/internal/obd"/>
   </ds:schemaRefs>
 </ds:datastoreItem>
 </file>
@@ -2688,20 +2699,9 @@
 </file>
 
 <file path=customXml/itemProps3.xml><?xml version="1.0" encoding="utf-8"?>
-<ds:datastoreItem xmlns:ds="http://schemas.openxmlformats.org/officeDocument/2006/customXml" ds:itemID="{E0F3D8E9-F317-4755-A37F-FE75313F60DC}">
+<ds:datastoreItem xmlns:ds="http://schemas.openxmlformats.org/officeDocument/2006/customXml" ds:itemID="{0D521B29-FE76-4C8D-8CBF-FBCDA2D4987E}">
   <ds:schemaRefs>
-    <ds:schemaRef ds:uri="http://schemas.microsoft.com/office/2006/metadata/contentType"/>
-    <ds:schemaRef ds:uri="http://schemas.microsoft.com/office/2006/metadata/properties/metaAttributes"/>
-    <ds:schemaRef ds:uri="http://www.w3.org/2001/XMLSchema"/>
-    <ds:schemaRef ds:uri="http://schemas.microsoft.com/office/2006/metadata/properties"/>
-    <ds:schemaRef ds:uri="5ba0dfcb-9306-4710-891e-56e50bd13a8a"/>
-    <ds:schemaRef ds:uri="d6a5c049-ebe6-46eb-acef-7a6fb5cfa381"/>
-    <ds:schemaRef ds:uri="http://schemas.microsoft.com/office/2006/documentManagement/types"/>
-    <ds:schemaRef ds:uri="http://schemas.microsoft.com/office/infopath/2007/PartnerControls"/>
-    <ds:schemaRef ds:uri="http://schemas.openxmlformats.org/package/2006/metadata/core-properties"/>
-    <ds:schemaRef ds:uri="http://purl.org/dc/elements/1.1/"/>
-    <ds:schemaRef ds:uri="http://purl.org/dc/terms/"/>
-    <ds:schemaRef ds:uri="http://schemas.microsoft.com/internal/obd"/>
+    <ds:schemaRef ds:uri="http://schemas.microsoft.com/sharepoint/v3/contenttype/forms"/>
   </ds:schemaRefs>
 </ds:datastoreItem>
 </file>
</xml_diff>

<commit_message>
Add cover page back in and tag instruction headers; try to tweak arrow appearance
</commit_message>
<xml_diff>
--- a/docassemble/MLHStatutoryWill/data/templates/michigan_statutory_will_instructions.docx
+++ b/docassemble/MLHStatutoryWill/data/templates/michigan_statutory_will_instructions.docx
@@ -5,51 +5,269 @@
     <w:p>
       <w:pPr>
         <w:rPr>
-          <w:rFonts w:ascii="Aptos Light" w:hAnsi="Aptos Light"/>
-          <w:b/>
-        </w:rPr>
-      </w:pPr>
-      <w:r>
-        <w:rPr>
-          <w:rFonts w:ascii="Aptos Light" w:hAnsi="Aptos Light"/>
-          <w:b/>
+          <w:rFonts w:ascii="Aptos" w:hAnsi="Aptos"/>
+        </w:rPr>
+      </w:pPr>
+      <w:r>
+        <w:rPr>
+          <w:rFonts w:ascii="Aptos" w:hAnsi="Aptos"/>
+        </w:rPr>
+        <w:t>{{p include_docx_template('</w:t>
+      </w:r>
+      <w:proofErr w:type="gramStart"/>
+      <w:r>
+        <w:rPr>
+          <w:rFonts w:ascii="Aptos" w:hAnsi="Aptos"/>
+        </w:rPr>
+        <w:t>docassemble.mlhframework</w:t>
+      </w:r>
+      <w:proofErr w:type="gramEnd"/>
+      <w:r>
+        <w:rPr>
+          <w:rFonts w:ascii="Aptos" w:hAnsi="Aptos"/>
+        </w:rPr>
+        <w:t>:data/templates/cover_sheet_2.0.docx'</w:t>
+      </w:r>
+      <w:proofErr w:type="gramStart"/>
+      <w:r>
+        <w:rPr>
+          <w:rFonts w:ascii="Aptos" w:hAnsi="Aptos"/>
+        </w:rPr>
+        <w:t>) }</w:t>
+      </w:r>
+      <w:proofErr w:type="gramEnd"/>
+      <w:r>
+        <w:rPr>
+          <w:rFonts w:ascii="Aptos" w:hAnsi="Aptos"/>
+        </w:rPr>
+        <w:t>}</w:t>
+      </w:r>
+    </w:p>
+    <w:p>
+      <w:pPr>
+        <w:rPr>
+          <w:rFonts w:ascii="Aptos" w:hAnsi="Aptos"/>
+        </w:rPr>
+      </w:pPr>
+    </w:p>
+    <w:p>
+      <w:pPr>
+        <w:jc w:val="center"/>
+        <w:rPr>
+          <w:rFonts w:ascii="Aptos" w:hAnsi="Aptos"/>
+        </w:rPr>
+      </w:pPr>
+      <w:r>
+        <w:rPr>
+          <w:rFonts w:ascii="Aptos" w:hAnsi="Aptos"/>
+          <w:noProof/>
+        </w:rPr>
+        <w:drawing>
+          <wp:inline distT="0" distB="0" distL="0" distR="0" wp14:anchorId="06EB8B58" wp14:editId="2A7DDD8D">
+            <wp:extent cx="1188720" cy="1188720"/>
+            <wp:effectExtent l="0" t="0" r="0" b="0"/>
+            <wp:docPr id="641192483" name="Picture 2" descr="Survey QR Code"/>
+            <wp:cNvGraphicFramePr>
+              <a:graphicFrameLocks xmlns:a="http://schemas.openxmlformats.org/drawingml/2006/main" noChangeAspect="1"/>
+            </wp:cNvGraphicFramePr>
+            <a:graphic xmlns:a="http://schemas.openxmlformats.org/drawingml/2006/main">
+              <a:graphicData uri="http://schemas.openxmlformats.org/drawingml/2006/picture">
+                <pic:pic xmlns:pic="http://schemas.openxmlformats.org/drawingml/2006/picture">
+                  <pic:nvPicPr>
+                    <pic:cNvPr id="641192483" name="Picture 2" descr="Survey QR Code"/>
+                    <pic:cNvPicPr>
+                      <a:picLocks noChangeAspect="1" noChangeArrowheads="1"/>
+                    </pic:cNvPicPr>
+                  </pic:nvPicPr>
+                  <pic:blipFill>
+                    <a:blip r:embed="rId11"/>
+                    <a:stretch>
+                      <a:fillRect/>
+                    </a:stretch>
+                  </pic:blipFill>
+                  <pic:spPr bwMode="auto">
+                    <a:xfrm flipV="1">
+                      <a:off x="0" y="0"/>
+                      <a:ext cx="1188720" cy="1188720"/>
+                    </a:xfrm>
+                    <a:prstGeom prst="rect">
+                      <a:avLst/>
+                    </a:prstGeom>
+                    <a:noFill/>
+                    <a:ln>
+                      <a:noFill/>
+                    </a:ln>
+                  </pic:spPr>
+                </pic:pic>
+              </a:graphicData>
+            </a:graphic>
+          </wp:inline>
+        </w:drawing>
+      </w:r>
+    </w:p>
+    <w:p>
+      <w:pPr>
+        <w:jc w:val="center"/>
+        <w:rPr>
+          <w:rFonts w:ascii="Aptos" w:hAnsi="Aptos"/>
+        </w:rPr>
+      </w:pPr>
+    </w:p>
+    <w:p>
+      <w:pPr>
+        <w:jc w:val="center"/>
+        <w:rPr>
+          <w:rFonts w:ascii="Aptos" w:hAnsi="Aptos"/>
+        </w:rPr>
+      </w:pPr>
+    </w:p>
+    <w:p>
+      <w:pPr>
+        <w:rPr>
+          <w:rStyle w:val="Hyperlink"/>
+          <w:rFonts w:ascii="Aptos" w:hAnsi="Aptos"/>
+        </w:rPr>
+      </w:pPr>
+      <w:proofErr w:type="gramStart"/>
+      <w:r>
+        <w:rPr>
+          <w:rFonts w:ascii="Aptos" w:hAnsi="Aptos"/>
+          <w:szCs w:val="28"/>
+        </w:rPr>
+        <w:t>{{</w:t>
+      </w:r>
+      <w:r>
+        <w:rPr>
+          <w:rFonts w:ascii="Aptos" w:hAnsi="Aptos"/>
+          <w:noProof/>
+          <w:szCs w:val="28"/>
+        </w:rPr>
+        <w:t xml:space="preserve"> cover</w:t>
+      </w:r>
+      <w:proofErr w:type="gramEnd"/>
+      <w:r>
+        <w:rPr>
+          <w:rFonts w:ascii="Aptos" w:hAnsi="Aptos"/>
+          <w:noProof/>
+          <w:szCs w:val="28"/>
+        </w:rPr>
+        <w:t xml:space="preserve">_sheet_thanks </w:t>
+      </w:r>
+      <w:r>
+        <w:rPr>
+          <w:rFonts w:ascii="Aptos" w:hAnsi="Aptos"/>
+          <w:szCs w:val="28"/>
+        </w:rPr>
+        <w:t>}}</w:t>
+      </w:r>
+      <w:r>
+        <w:rPr>
+          <w:rFonts w:ascii="Aptos" w:hAnsi="Aptos"/>
+        </w:rPr>
+        <w:br w:type="page"/>
+      </w:r>
+    </w:p>
+    <w:p>
+      <w:pPr>
+        <w:pStyle w:val="Heading2"/>
+        <w:rPr>
+          <w:rFonts w:ascii="Aptos" w:hAnsi="Aptos"/>
+        </w:rPr>
+      </w:pPr>
+      <w:r>
+        <w:rPr>
+          <w:rFonts w:ascii="Aptos" w:hAnsi="Aptos"/>
+        </w:rPr>
+        <w:lastRenderedPageBreak/>
+        <w:t>Instructions</w:t>
+      </w:r>
+      <w:r>
+        <w:rPr>
+          <w:rFonts w:ascii="Aptos" w:hAnsi="Aptos"/>
+        </w:rPr>
+        <w:t xml:space="preserve"> - </w:t>
+      </w:r>
+      <w:r>
+        <w:rPr>
+          <w:rFonts w:ascii="Aptos" w:hAnsi="Aptos"/>
+        </w:rPr>
+        <w:t>How to create a Michigan statutory will</w:t>
+      </w:r>
+    </w:p>
+    <w:p>
+      <w:pPr>
+        <w:pStyle w:val="Heading3"/>
+        <w:rPr>
+          <w:rFonts w:ascii="Aptos" w:hAnsi="Aptos"/>
+        </w:rPr>
+      </w:pPr>
+      <w:r>
+        <w:rPr>
+          <w:rFonts w:ascii="Aptos" w:hAnsi="Aptos"/>
         </w:rPr>
         <w:t>Step 1: Prepare your form</w:t>
       </w:r>
-    </w:p>
-    <w:p>
-      <w:pPr>
-        <w:rPr>
-          <w:rFonts w:ascii="Aptos Light" w:hAnsi="Aptos Light"/>
-        </w:rPr>
-      </w:pPr>
     </w:p>
     <w:p>
       <w:pPr>
         <w:shd w:val="clear" w:color="auto" w:fill="FFFFFF"/>
         <w:spacing w:after="280"/>
         <w:rPr>
-          <w:rFonts w:ascii="Aptos Light" w:hAnsi="Aptos Light"/>
-        </w:rPr>
-      </w:pPr>
-      <w:r>
-        <w:rPr>
-          <w:rFonts w:ascii="Aptos Light" w:hAnsi="Aptos Light"/>
+          <w:rFonts w:ascii="Aptos" w:hAnsi="Aptos"/>
+        </w:rPr>
+      </w:pPr>
+      <w:r>
+        <w:rPr>
+          <w:rFonts w:ascii="Aptos" w:hAnsi="Aptos"/>
         </w:rPr>
         <w:t xml:space="preserve">Use the </w:t>
       </w:r>
       <w:r>
         <w:rPr>
-          <w:rFonts w:ascii="Aptos Light" w:hAnsi="Aptos Light"/>
-          <w:u w:val="single"/>
-        </w:rPr>
-        <w:t>Do-It-Yourself Will</w:t>
-      </w:r>
-      <w:r>
-        <w:rPr>
-          <w:rFonts w:ascii="Aptos Light" w:hAnsi="Aptos Light"/>
-        </w:rPr>
-        <w:t xml:space="preserve"> tool to prepare your Michigan Statutory Will</w:t>
+          <w:rStyle w:val="Hyperlink"/>
+          <w:rFonts w:ascii="Aptos" w:hAnsi="Aptos"/>
+        </w:rPr>
+        <w:t xml:space="preserve">Do-It-Yourself Will </w:t>
+      </w:r>
+      <w:r>
+        <w:rPr>
+          <w:rFonts w:ascii="Aptos" w:hAnsi="Aptos"/>
+        </w:rPr>
+        <w:t>tool to prepare your Michigan Statutory Will</w:t>
+      </w:r>
+      <w:r>
+        <w:rPr>
+          <w:rFonts w:ascii="Aptos" w:hAnsi="Aptos"/>
+        </w:rPr>
+        <w:t>.</w:t>
+      </w:r>
+    </w:p>
+    <w:p>
+      <w:pPr>
+        <w:pStyle w:val="Heading3"/>
+        <w:rPr>
+          <w:rFonts w:ascii="Aptos" w:hAnsi="Aptos"/>
+        </w:rPr>
+      </w:pPr>
+      <w:r>
+        <w:rPr>
+          <w:rFonts w:ascii="Aptos" w:hAnsi="Aptos"/>
+        </w:rPr>
+        <w:t xml:space="preserve">Step 2: </w:t>
+      </w:r>
+      <w:proofErr w:type="gramStart"/>
+      <w:r>
+        <w:rPr>
+          <w:rFonts w:ascii="Aptos" w:hAnsi="Aptos"/>
+        </w:rPr>
+        <w:t>Make a Plan</w:t>
+      </w:r>
+      <w:proofErr w:type="gramEnd"/>
+      <w:r>
+        <w:rPr>
+          <w:rFonts w:ascii="Aptos" w:hAnsi="Aptos"/>
+        </w:rPr>
+        <w:t xml:space="preserve"> to Sign Your Will: Find Witnesses</w:t>
       </w:r>
     </w:p>
     <w:p>
@@ -57,206 +275,84 @@
         <w:shd w:val="clear" w:color="auto" w:fill="FFFFFF"/>
         <w:spacing w:after="280"/>
         <w:rPr>
-          <w:rFonts w:ascii="Aptos Light" w:hAnsi="Aptos Light"/>
+          <w:rFonts w:ascii="Aptos" w:hAnsi="Aptos"/>
+        </w:rPr>
+      </w:pPr>
+      <w:r>
+        <w:rPr>
+          <w:rFonts w:ascii="Aptos" w:hAnsi="Aptos"/>
+        </w:rPr>
+        <w:t xml:space="preserve">At least two witnesses must watch you sign your will and then sign themselves. If you have a third person who is willing to be a witness, three witnesses </w:t>
+      </w:r>
+      <w:proofErr w:type="gramStart"/>
+      <w:r>
+        <w:rPr>
+          <w:rFonts w:ascii="Aptos" w:hAnsi="Aptos"/>
+        </w:rPr>
+        <w:t>is</w:t>
+      </w:r>
+      <w:proofErr w:type="gramEnd"/>
+      <w:r>
+        <w:rPr>
+          <w:rFonts w:ascii="Aptos" w:hAnsi="Aptos"/>
+        </w:rPr>
+        <w:t xml:space="preserve"> even better. </w:t>
+      </w:r>
+    </w:p>
+    <w:p>
+      <w:pPr>
+        <w:shd w:val="clear" w:color="auto" w:fill="FFFFFF"/>
+        <w:spacing w:after="280"/>
+        <w:rPr>
+          <w:rFonts w:ascii="Aptos" w:hAnsi="Aptos"/>
+        </w:rPr>
+      </w:pPr>
+      <w:r>
+        <w:rPr>
+          <w:rFonts w:ascii="Aptos" w:hAnsi="Aptos"/>
+        </w:rPr>
+        <w:t>Witnesses must be 18 or older. You should choose responsible adults. If someone challenges your will later, witnesses may need to confirm you were mentally capable and signed freely.</w:t>
+      </w:r>
+    </w:p>
+    <w:p>
+      <w:pPr>
+        <w:pStyle w:val="Heading3"/>
+        <w:rPr>
+          <w:rFonts w:ascii="Aptos" w:hAnsi="Aptos"/>
+        </w:rPr>
+      </w:pPr>
+      <w:r>
+        <w:rPr>
+          <w:rFonts w:ascii="Aptos" w:hAnsi="Aptos"/>
+        </w:rPr>
+        <w:t>Step 3: Sign Your Will in Front of Your Witnesses</w:t>
+      </w:r>
+    </w:p>
+    <w:p>
+      <w:pPr>
+        <w:shd w:val="clear" w:color="auto" w:fill="FFFFFF"/>
+        <w:spacing w:after="280"/>
+        <w:rPr>
+          <w:rFonts w:ascii="Aptos" w:hAnsi="Aptos"/>
+        </w:rPr>
+      </w:pPr>
+      <w:r>
+        <w:rPr>
+          <w:rFonts w:ascii="Aptos" w:hAnsi="Aptos"/>
+        </w:rPr>
+        <w:t xml:space="preserve">You may need to sign your will in several places, depending on the choices you made in the form. </w:t>
+      </w:r>
+      <w:r>
+        <w:rPr>
+          <w:rFonts w:ascii="Aptos" w:hAnsi="Aptos"/>
           <w:b/>
           <w:bCs/>
         </w:rPr>
-      </w:pPr>
-      <w:r>
-        <w:rPr>
-          <w:rFonts w:ascii="Aptos Light" w:hAnsi="Aptos Light"/>
-          <w:b/>
-          <w:bCs/>
-        </w:rPr>
-        <w:t xml:space="preserve">Step 2: </w:t>
-      </w:r>
-      <w:proofErr w:type="gramStart"/>
-      <w:r>
-        <w:rPr>
-          <w:rFonts w:ascii="Aptos Light" w:hAnsi="Aptos Light"/>
-          <w:b/>
-          <w:bCs/>
-        </w:rPr>
-        <w:t>Make a Plan</w:t>
-      </w:r>
-      <w:proofErr w:type="gramEnd"/>
-      <w:r>
-        <w:rPr>
-          <w:rFonts w:ascii="Aptos Light" w:hAnsi="Aptos Light"/>
-          <w:b/>
-          <w:bCs/>
-        </w:rPr>
-        <w:t xml:space="preserve"> to Sign Your Will: Find Witnesses</w:t>
-      </w:r>
-    </w:p>
-    <w:p>
-      <w:pPr>
-        <w:shd w:val="clear" w:color="auto" w:fill="FFFFFF"/>
-        <w:spacing w:after="280"/>
-        <w:rPr>
-          <w:rFonts w:ascii="Aptos Light" w:hAnsi="Aptos Light"/>
-        </w:rPr>
-      </w:pPr>
-      <w:r>
-        <w:rPr>
-          <w:rFonts w:ascii="Aptos Light" w:hAnsi="Aptos Light"/>
-        </w:rPr>
-        <w:t>At</w:t>
-      </w:r>
-      <w:r>
-        <w:rPr>
-          <w:rFonts w:ascii="Aptos Light" w:hAnsi="Aptos Light"/>
-        </w:rPr>
-        <w:t xml:space="preserve"> least two witnesses</w:t>
-      </w:r>
-      <w:r>
-        <w:rPr>
-          <w:rFonts w:ascii="Aptos Light" w:hAnsi="Aptos Light"/>
-        </w:rPr>
-        <w:t xml:space="preserve"> must watch you sign your will and then sign themselves</w:t>
-      </w:r>
-      <w:r>
-        <w:rPr>
-          <w:rFonts w:ascii="Aptos Light" w:hAnsi="Aptos Light"/>
-        </w:rPr>
-        <w:t>.</w:t>
-      </w:r>
-      <w:r>
-        <w:rPr>
-          <w:rFonts w:ascii="Aptos Light" w:hAnsi="Aptos Light"/>
-        </w:rPr>
-        <w:t xml:space="preserve"> If you have a third person who is willing to be a witness, three witnesses </w:t>
-      </w:r>
-      <w:proofErr w:type="gramStart"/>
-      <w:r>
-        <w:rPr>
-          <w:rFonts w:ascii="Aptos Light" w:hAnsi="Aptos Light"/>
-        </w:rPr>
-        <w:t>is</w:t>
-      </w:r>
-      <w:proofErr w:type="gramEnd"/>
-      <w:r>
-        <w:rPr>
-          <w:rFonts w:ascii="Aptos Light" w:hAnsi="Aptos Light"/>
-        </w:rPr>
-        <w:t xml:space="preserve"> even better.</w:t>
-      </w:r>
-      <w:r>
-        <w:rPr>
-          <w:rFonts w:ascii="Aptos Light" w:hAnsi="Aptos Light"/>
-        </w:rPr>
-        <w:t xml:space="preserve"> </w:t>
-      </w:r>
-    </w:p>
-    <w:p>
-      <w:pPr>
-        <w:shd w:val="clear" w:color="auto" w:fill="FFFFFF"/>
-        <w:spacing w:after="280"/>
-        <w:rPr>
-          <w:rFonts w:ascii="Aptos Light" w:hAnsi="Aptos Light"/>
-        </w:rPr>
-      </w:pPr>
-      <w:r>
-        <w:rPr>
-          <w:rFonts w:ascii="Aptos Light" w:hAnsi="Aptos Light"/>
-        </w:rPr>
-        <w:t xml:space="preserve">Witnesses must be 18 or older. You should choose responsible adults. </w:t>
-      </w:r>
-      <w:r>
-        <w:rPr>
-          <w:rFonts w:ascii="Aptos Light" w:hAnsi="Aptos Light"/>
-        </w:rPr>
-        <w:t>I</w:t>
-      </w:r>
-      <w:r>
-        <w:rPr>
-          <w:rFonts w:ascii="Aptos Light" w:hAnsi="Aptos Light"/>
-        </w:rPr>
-        <w:t>f someone challenges your will later, witnesses may need to confirm you were mentally capable and signed freely.</w:t>
-      </w:r>
-    </w:p>
-    <w:p>
-      <w:pPr>
-        <w:shd w:val="clear" w:color="auto" w:fill="FFFFFF"/>
-        <w:spacing w:after="280"/>
-        <w:rPr>
-          <w:rFonts w:ascii="Aptos Light" w:hAnsi="Aptos Light"/>
-          <w:b/>
-          <w:bCs/>
-        </w:rPr>
-      </w:pPr>
-      <w:r>
-        <w:rPr>
-          <w:rFonts w:ascii="Aptos Light" w:hAnsi="Aptos Light"/>
-          <w:b/>
-          <w:bCs/>
-        </w:rPr>
-        <w:t xml:space="preserve">Step 3: Sign Your Will in Front of </w:t>
-      </w:r>
-      <w:r>
-        <w:rPr>
-          <w:rFonts w:ascii="Aptos Light" w:hAnsi="Aptos Light"/>
-          <w:b/>
-          <w:bCs/>
-        </w:rPr>
-        <w:t>Your</w:t>
-      </w:r>
-      <w:r>
-        <w:rPr>
-          <w:rFonts w:ascii="Aptos Light" w:hAnsi="Aptos Light"/>
-          <w:b/>
-          <w:bCs/>
-        </w:rPr>
-        <w:t xml:space="preserve"> Witnesses</w:t>
-      </w:r>
-    </w:p>
-    <w:p>
-      <w:pPr>
-        <w:shd w:val="clear" w:color="auto" w:fill="FFFFFF"/>
-        <w:spacing w:after="280"/>
-        <w:rPr>
-          <w:rFonts w:ascii="Aptos Light" w:hAnsi="Aptos Light"/>
-        </w:rPr>
-      </w:pPr>
-      <w:r>
-        <w:rPr>
-          <w:rFonts w:ascii="Aptos Light" w:hAnsi="Aptos Light"/>
-        </w:rPr>
-        <w:t>You may need to sign your will in several places, depending on the choices you made in the form.</w:t>
-      </w:r>
-      <w:r>
-        <w:rPr>
-          <w:rFonts w:ascii="Aptos Light" w:hAnsi="Aptos Light"/>
-        </w:rPr>
-        <w:t xml:space="preserve"> </w:t>
-      </w:r>
-      <w:r>
-        <w:rPr>
-          <w:rFonts w:ascii="Aptos Light" w:hAnsi="Aptos Light"/>
-          <w:b/>
-          <w:bCs/>
-        </w:rPr>
-        <w:t xml:space="preserve">Your witnesses </w:t>
-      </w:r>
-      <w:r>
-        <w:rPr>
-          <w:rFonts w:ascii="Aptos Light" w:hAnsi="Aptos Light"/>
-          <w:b/>
-          <w:bCs/>
-        </w:rPr>
-        <w:t>must</w:t>
-      </w:r>
-      <w:r>
-        <w:rPr>
-          <w:rFonts w:ascii="Aptos Light" w:hAnsi="Aptos Light"/>
-          <w:b/>
-          <w:bCs/>
-        </w:rPr>
-        <w:t xml:space="preserve"> watch you sign the will</w:t>
-      </w:r>
-      <w:r>
-        <w:rPr>
-          <w:rFonts w:ascii="Aptos Light" w:hAnsi="Aptos Light"/>
+        <w:t>Your witnesses must watch you sign the will</w:t>
+      </w:r>
+      <w:r>
+        <w:rPr>
+          <w:rFonts w:ascii="Aptos" w:hAnsi="Aptos"/>
         </w:rPr>
         <w:t xml:space="preserve"> in each of the following places:</w:t>
       </w:r>
@@ -271,156 +367,28 @@
         <w:shd w:val="clear" w:color="auto" w:fill="FFFFFF"/>
         <w:spacing w:after="280"/>
         <w:rPr>
-          <w:rFonts w:ascii="Aptos Light" w:hAnsi="Aptos Light"/>
+          <w:rFonts w:ascii="Aptos" w:hAnsi="Aptos"/>
           <w:sz w:val="24"/>
           <w:szCs w:val="24"/>
         </w:rPr>
       </w:pPr>
       <w:r>
         <w:rPr>
-          <w:rFonts w:ascii="Aptos Light" w:hAnsi="Aptos Light"/>
+          <w:rFonts w:ascii="Aptos" w:hAnsi="Aptos"/>
           <w:b/>
           <w:bCs/>
           <w:sz w:val="24"/>
           <w:szCs w:val="24"/>
         </w:rPr>
-        <w:t xml:space="preserve">Cash </w:t>
-      </w:r>
-      <w:r>
-        <w:rPr>
-          <w:rFonts w:ascii="Aptos Light" w:hAnsi="Aptos Light"/>
-          <w:b/>
-          <w:bCs/>
+        <w:t>Cash Gifts to Persons or Charities (Section 2.1)</w:t>
+      </w:r>
+      <w:r>
+        <w:rPr>
+          <w:rFonts w:ascii="Aptos" w:hAnsi="Aptos"/>
           <w:sz w:val="24"/>
           <w:szCs w:val="24"/>
         </w:rPr>
-        <w:t>G</w:t>
-      </w:r>
-      <w:r>
-        <w:rPr>
-          <w:rFonts w:ascii="Aptos Light" w:hAnsi="Aptos Light"/>
-          <w:b/>
-          <w:bCs/>
-          <w:sz w:val="24"/>
-          <w:szCs w:val="24"/>
-        </w:rPr>
-        <w:t xml:space="preserve">ifts to </w:t>
-      </w:r>
-      <w:r>
-        <w:rPr>
-          <w:rFonts w:ascii="Aptos Light" w:hAnsi="Aptos Light"/>
-          <w:b/>
-          <w:bCs/>
-          <w:sz w:val="24"/>
-          <w:szCs w:val="24"/>
-        </w:rPr>
-        <w:t>P</w:t>
-      </w:r>
-      <w:r>
-        <w:rPr>
-          <w:rFonts w:ascii="Aptos Light" w:hAnsi="Aptos Light"/>
-          <w:b/>
-          <w:bCs/>
-          <w:sz w:val="24"/>
-          <w:szCs w:val="24"/>
-        </w:rPr>
-        <w:t xml:space="preserve">ersons or </w:t>
-      </w:r>
-      <w:r>
-        <w:rPr>
-          <w:rFonts w:ascii="Aptos Light" w:hAnsi="Aptos Light"/>
-          <w:b/>
-          <w:bCs/>
-          <w:sz w:val="24"/>
-          <w:szCs w:val="24"/>
-        </w:rPr>
-        <w:t>C</w:t>
-      </w:r>
-      <w:r>
-        <w:rPr>
-          <w:rFonts w:ascii="Aptos Light" w:hAnsi="Aptos Light"/>
-          <w:b/>
-          <w:bCs/>
-          <w:sz w:val="24"/>
-          <w:szCs w:val="24"/>
-        </w:rPr>
-        <w:t>harities (</w:t>
-      </w:r>
-      <w:r>
-        <w:rPr>
-          <w:rFonts w:ascii="Aptos Light" w:hAnsi="Aptos Light"/>
-          <w:b/>
-          <w:bCs/>
-          <w:sz w:val="24"/>
-          <w:szCs w:val="24"/>
-        </w:rPr>
-        <w:t>S</w:t>
-      </w:r>
-      <w:r>
-        <w:rPr>
-          <w:rFonts w:ascii="Aptos Light" w:hAnsi="Aptos Light"/>
-          <w:b/>
-          <w:bCs/>
-          <w:sz w:val="24"/>
-          <w:szCs w:val="24"/>
-        </w:rPr>
-        <w:t>ection 2.1)</w:t>
-      </w:r>
-      <w:r>
-        <w:rPr>
-          <w:rFonts w:ascii="Aptos Light" w:hAnsi="Aptos Light"/>
-          <w:sz w:val="24"/>
-          <w:szCs w:val="24"/>
-        </w:rPr>
-        <w:t>:</w:t>
-      </w:r>
-      <w:r>
-        <w:rPr>
-          <w:rFonts w:ascii="Aptos Light" w:hAnsi="Aptos Light"/>
-          <w:sz w:val="24"/>
-          <w:szCs w:val="24"/>
-        </w:rPr>
-        <w:t xml:space="preserve"> If your will includes specific cash gifts, sign on the line in this section to confirm those gifts</w:t>
-      </w:r>
-      <w:r>
-        <w:rPr>
-          <w:rFonts w:ascii="Aptos Light" w:hAnsi="Aptos Light"/>
-          <w:sz w:val="24"/>
-          <w:szCs w:val="24"/>
-        </w:rPr>
-        <w:t xml:space="preserve">. If you did not </w:t>
-      </w:r>
-      <w:r>
-        <w:rPr>
-          <w:rFonts w:ascii="Aptos Light" w:hAnsi="Aptos Light"/>
-          <w:sz w:val="24"/>
-          <w:szCs w:val="24"/>
-        </w:rPr>
-        <w:t>include</w:t>
-      </w:r>
-      <w:r>
-        <w:rPr>
-          <w:rFonts w:ascii="Aptos Light" w:hAnsi="Aptos Light"/>
-          <w:sz w:val="24"/>
-          <w:szCs w:val="24"/>
-        </w:rPr>
-        <w:t xml:space="preserve"> cash gift</w:t>
-      </w:r>
-      <w:r>
-        <w:rPr>
-          <w:rFonts w:ascii="Aptos Light" w:hAnsi="Aptos Light"/>
-          <w:sz w:val="24"/>
-          <w:szCs w:val="24"/>
-        </w:rPr>
-        <w:t>s</w:t>
-      </w:r>
-      <w:r>
-        <w:rPr>
-          <w:rFonts w:ascii="Aptos Light" w:hAnsi="Aptos Light"/>
-          <w:sz w:val="24"/>
-          <w:szCs w:val="24"/>
-        </w:rPr>
-        <w:t>, leave the signature lines blank.</w:t>
+        <w:t>: If your will includes specific cash gifts, sign on the line in this section to confirm those gifts. If you did not include cash gifts, leave the signature lines blank.</w:t>
       </w:r>
     </w:p>
     <w:p>
@@ -433,88 +401,28 @@
         <w:shd w:val="clear" w:color="auto" w:fill="FFFFFF"/>
         <w:spacing w:after="280"/>
         <w:rPr>
-          <w:rFonts w:ascii="Aptos Light" w:hAnsi="Aptos Light"/>
+          <w:rFonts w:ascii="Aptos" w:hAnsi="Aptos"/>
           <w:sz w:val="24"/>
           <w:szCs w:val="24"/>
         </w:rPr>
       </w:pPr>
       <w:r>
         <w:rPr>
-          <w:rFonts w:ascii="Aptos Light" w:hAnsi="Aptos Light"/>
+          <w:rFonts w:ascii="Aptos" w:hAnsi="Aptos"/>
           <w:b/>
           <w:bCs/>
           <w:sz w:val="24"/>
           <w:szCs w:val="24"/>
         </w:rPr>
-        <w:t>All Other Assets (Section</w:t>
-      </w:r>
-      <w:r>
-        <w:rPr>
-          <w:rFonts w:ascii="Aptos Light" w:hAnsi="Aptos Light"/>
-          <w:b/>
-          <w:bCs/>
+        <w:t>All Other Assets (Section 2.3)</w:t>
+      </w:r>
+      <w:r>
+        <w:rPr>
+          <w:rFonts w:ascii="Aptos" w:hAnsi="Aptos"/>
           <w:sz w:val="24"/>
           <w:szCs w:val="24"/>
         </w:rPr>
-        <w:t xml:space="preserve"> 2.3</w:t>
-      </w:r>
-      <w:r>
-        <w:rPr>
-          <w:rFonts w:ascii="Aptos Light" w:hAnsi="Aptos Light"/>
-          <w:b/>
-          <w:bCs/>
-          <w:sz w:val="24"/>
-          <w:szCs w:val="24"/>
-        </w:rPr>
-        <w:t>)</w:t>
-      </w:r>
-      <w:r>
-        <w:rPr>
-          <w:rFonts w:ascii="Aptos Light" w:hAnsi="Aptos Light"/>
-          <w:sz w:val="24"/>
-          <w:szCs w:val="24"/>
-        </w:rPr>
-        <w:t>:</w:t>
-      </w:r>
-      <w:r>
-        <w:rPr>
-          <w:rFonts w:ascii="Aptos Light" w:hAnsi="Aptos Light"/>
-          <w:sz w:val="24"/>
-          <w:szCs w:val="24"/>
-        </w:rPr>
-        <w:t xml:space="preserve"> </w:t>
-      </w:r>
-      <w:r>
-        <w:rPr>
-          <w:rFonts w:ascii="Aptos Light" w:hAnsi="Aptos Light"/>
-          <w:sz w:val="24"/>
-          <w:szCs w:val="24"/>
-        </w:rPr>
-        <w:t xml:space="preserve">Sign next to your selected option for how your remaining property should pass after specific gifts are distributed. You chose one of two options when completing the form: either all remaining property goes to your heirs, or it splits equally between your heirs and your spouse's heirs. </w:t>
-      </w:r>
-      <w:r>
-        <w:rPr>
-          <w:rFonts w:ascii="Aptos Light" w:hAnsi="Aptos Light"/>
-          <w:sz w:val="24"/>
-          <w:szCs w:val="24"/>
-        </w:rPr>
-        <w:t>An arrow in the left margin shows which signature line to use</w:t>
-      </w:r>
-      <w:r>
-        <w:rPr>
-          <w:rFonts w:ascii="Aptos Light" w:hAnsi="Aptos Light"/>
-          <w:sz w:val="24"/>
-          <w:szCs w:val="24"/>
-        </w:rPr>
-        <w:t xml:space="preserve"> based on the choices you made in the DIY Will tool</w:t>
-      </w:r>
-      <w:r>
-        <w:rPr>
-          <w:rFonts w:ascii="Aptos Light" w:hAnsi="Aptos Light"/>
-          <w:sz w:val="24"/>
-          <w:szCs w:val="24"/>
-        </w:rPr>
-        <w:t>.</w:t>
+        <w:t>: Sign next to your selected option for how your remaining property should pass after specific gifts are distributed. You chose one of two options when completing the form: either all remaining property goes to your heirs, or it splits equally between your heirs and your spouse's heirs. An arrow in the left margin shows which signature line to use based on the choices you made in the DIY Will tool.</w:t>
       </w:r>
     </w:p>
     <w:p>
@@ -527,86 +435,28 @@
         <w:shd w:val="clear" w:color="auto" w:fill="FFFFFF"/>
         <w:spacing w:after="280"/>
         <w:rPr>
-          <w:rFonts w:ascii="Aptos Light" w:hAnsi="Aptos Light"/>
+          <w:rFonts w:ascii="Aptos" w:hAnsi="Aptos"/>
           <w:sz w:val="24"/>
           <w:szCs w:val="24"/>
         </w:rPr>
       </w:pPr>
       <w:r>
         <w:rPr>
-          <w:rFonts w:ascii="Aptos Light" w:hAnsi="Aptos Light"/>
+          <w:rFonts w:ascii="Aptos" w:hAnsi="Aptos"/>
           <w:b/>
           <w:bCs/>
           <w:sz w:val="24"/>
           <w:szCs w:val="24"/>
         </w:rPr>
-        <w:t>Bond (S</w:t>
-      </w:r>
-      <w:r>
-        <w:rPr>
-          <w:rFonts w:ascii="Aptos Light" w:hAnsi="Aptos Light"/>
-          <w:b/>
-          <w:bCs/>
+        <w:t>Bond (Section 3.3)</w:t>
+      </w:r>
+      <w:r>
+        <w:rPr>
+          <w:rFonts w:ascii="Aptos" w:hAnsi="Aptos"/>
           <w:sz w:val="24"/>
           <w:szCs w:val="24"/>
         </w:rPr>
-        <w:t>ection 3.3)</w:t>
-      </w:r>
-      <w:r>
-        <w:rPr>
-          <w:rFonts w:ascii="Aptos Light" w:hAnsi="Aptos Light"/>
-          <w:sz w:val="24"/>
-          <w:szCs w:val="24"/>
-        </w:rPr>
-        <w:t>:</w:t>
-      </w:r>
-      <w:r>
-        <w:rPr>
-          <w:rFonts w:ascii="Aptos Light" w:hAnsi="Aptos Light"/>
-          <w:sz w:val="24"/>
-          <w:szCs w:val="24"/>
-        </w:rPr>
-        <w:t xml:space="preserve"> </w:t>
-      </w:r>
-      <w:r>
-        <w:rPr>
-          <w:rFonts w:ascii="Aptos Light" w:hAnsi="Aptos Light"/>
-          <w:sz w:val="24"/>
-          <w:szCs w:val="24"/>
-        </w:rPr>
-        <w:t xml:space="preserve">Sign next to your selected option for whether your personal representative must post a bond. A bond is money that protects your estate if your personal representative or conservator mishandles your money or property. </w:t>
-      </w:r>
-      <w:r>
-        <w:rPr>
-          <w:rFonts w:ascii="Aptos Light" w:hAnsi="Aptos Light"/>
-          <w:sz w:val="24"/>
-          <w:szCs w:val="24"/>
-        </w:rPr>
-        <w:t>An arrow in the left margin shows which signature line to use</w:t>
-      </w:r>
-      <w:r>
-        <w:rPr>
-          <w:rFonts w:ascii="Aptos Light" w:hAnsi="Aptos Light"/>
-          <w:sz w:val="24"/>
-          <w:szCs w:val="24"/>
-        </w:rPr>
-        <w:t xml:space="preserve"> based on the choices you made in the DIY Will too</w:t>
-      </w:r>
-      <w:r>
-        <w:rPr>
-          <w:rFonts w:ascii="Aptos Light" w:hAnsi="Aptos Light"/>
-          <w:sz w:val="24"/>
-          <w:szCs w:val="24"/>
-        </w:rPr>
-        <w:t>l</w:t>
-      </w:r>
-      <w:r>
-        <w:rPr>
-          <w:rFonts w:ascii="Aptos Light" w:hAnsi="Aptos Light"/>
-          <w:sz w:val="24"/>
-          <w:szCs w:val="24"/>
-        </w:rPr>
-        <w:t>.</w:t>
+        <w:t>: Sign next to your selected option for whether your personal representative must post a bond. A bond is money that protects your estate if your personal representative or conservator mishandles your money or property. An arrow in the left margin shows which signature line to use based on the choices you made in the DIY Will tool.</w:t>
       </w:r>
     </w:p>
     <w:p>
@@ -619,52 +469,42 @@
         <w:shd w:val="clear" w:color="auto" w:fill="FFFFFF"/>
         <w:spacing w:after="280"/>
         <w:rPr>
-          <w:rFonts w:ascii="Aptos Light" w:hAnsi="Aptos Light"/>
+          <w:rFonts w:ascii="Aptos" w:hAnsi="Aptos"/>
           <w:sz w:val="24"/>
           <w:szCs w:val="24"/>
         </w:rPr>
       </w:pPr>
       <w:r>
         <w:rPr>
-          <w:rFonts w:ascii="Aptos Light" w:hAnsi="Aptos Light"/>
+          <w:rFonts w:ascii="Aptos" w:hAnsi="Aptos"/>
           <w:b/>
           <w:bCs/>
           <w:sz w:val="24"/>
           <w:szCs w:val="24"/>
         </w:rPr>
-        <w:t>Definitions and Additional Clauses (Section</w:t>
-      </w:r>
-      <w:r>
-        <w:rPr>
-          <w:rFonts w:ascii="Aptos Light" w:hAnsi="Aptos Light"/>
+        <w:t>Definitions and Additional Clauses (Section 3.4)</w:t>
+      </w:r>
+      <w:r>
+        <w:rPr>
+          <w:rFonts w:ascii="Aptos" w:hAnsi="Aptos"/>
+          <w:sz w:val="24"/>
+          <w:szCs w:val="24"/>
+        </w:rPr>
+        <w:t>:</w:t>
+      </w:r>
+      <w:r>
+        <w:rPr>
+          <w:rFonts w:ascii="Aptos" w:hAnsi="Aptos"/>
           <w:b/>
           <w:bCs/>
           <w:sz w:val="24"/>
           <w:szCs w:val="24"/>
         </w:rPr>
-        <w:t xml:space="preserve"> 3.4)</w:t>
-      </w:r>
-      <w:r>
-        <w:rPr>
-          <w:rFonts w:ascii="Aptos Light" w:hAnsi="Aptos Light"/>
-          <w:sz w:val="24"/>
-          <w:szCs w:val="24"/>
-        </w:rPr>
-        <w:t>:</w:t>
-      </w:r>
-      <w:r>
-        <w:rPr>
-          <w:rFonts w:ascii="Aptos Light" w:hAnsi="Aptos Light"/>
-          <w:b/>
-          <w:bCs/>
-          <w:sz w:val="24"/>
-          <w:szCs w:val="24"/>
-        </w:rPr>
         <w:t xml:space="preserve"> </w:t>
       </w:r>
       <w:r>
         <w:rPr>
-          <w:rFonts w:ascii="Aptos Light" w:hAnsi="Aptos Light"/>
+          <w:rFonts w:ascii="Aptos" w:hAnsi="Aptos"/>
           <w:sz w:val="24"/>
           <w:szCs w:val="24"/>
         </w:rPr>
@@ -681,14 +521,14 @@
         <w:shd w:val="clear" w:color="auto" w:fill="FFFFFF"/>
         <w:spacing w:after="280"/>
         <w:rPr>
-          <w:rFonts w:ascii="Aptos Light" w:hAnsi="Aptos Light"/>
+          <w:rFonts w:ascii="Aptos" w:hAnsi="Aptos"/>
           <w:sz w:val="24"/>
           <w:szCs w:val="24"/>
         </w:rPr>
       </w:pPr>
       <w:r>
         <w:rPr>
-          <w:rFonts w:ascii="Aptos Light" w:hAnsi="Aptos Light"/>
+          <w:rFonts w:ascii="Aptos" w:hAnsi="Aptos"/>
           <w:b/>
           <w:bCs/>
           <w:sz w:val="24"/>
@@ -698,27 +538,26 @@
       </w:r>
       <w:r>
         <w:rPr>
-          <w:rFonts w:ascii="Aptos Light" w:hAnsi="Aptos Light"/>
+          <w:rFonts w:ascii="Aptos" w:hAnsi="Aptos"/>
           <w:sz w:val="24"/>
           <w:szCs w:val="24"/>
         </w:rPr>
-        <w:t>:</w:t>
-      </w:r>
-      <w:r>
-        <w:rPr>
-          <w:rFonts w:ascii="Aptos Light" w:hAnsi="Aptos Light"/>
-          <w:sz w:val="24"/>
-          <w:szCs w:val="24"/>
-        </w:rPr>
-        <w:t xml:space="preserve"> </w:t>
-      </w:r>
-      <w:r>
-        <w:rPr>
-          <w:rFonts w:ascii="Aptos Light" w:hAnsi="Aptos Light"/>
-          <w:sz w:val="24"/>
-          <w:szCs w:val="24"/>
-        </w:rPr>
-        <w:t>If you completed the separate "List Disposing of Tangible Personal Property" page, sign and date the bottom of that page as well. Note: This list does not require witness signatures.</w:t>
+        <w:t>: If you completed the separate "List Disposing of Tangible Personal Property" page, sign and date the bottom of that page as well. Note: This list does not require witness signatures.</w:t>
+      </w:r>
+    </w:p>
+    <w:p>
+      <w:pPr>
+        <w:pStyle w:val="Heading3"/>
+        <w:rPr>
+          <w:rFonts w:ascii="Aptos" w:hAnsi="Aptos"/>
+        </w:rPr>
+      </w:pPr>
+      <w:r>
+        <w:rPr>
+          <w:rFonts w:ascii="Aptos" w:hAnsi="Aptos"/>
+        </w:rPr>
+        <w:lastRenderedPageBreak/>
+        <w:t>Step 4: Have Your Witnesses Sign the Will</w:t>
       </w:r>
     </w:p>
     <w:p>
@@ -726,34 +565,14 @@
         <w:shd w:val="clear" w:color="auto" w:fill="FFFFFF"/>
         <w:spacing w:after="280"/>
         <w:rPr>
-          <w:rFonts w:ascii="Aptos Light" w:hAnsi="Aptos Light"/>
-          <w:b/>
-          <w:bCs/>
-        </w:rPr>
-      </w:pPr>
-      <w:r>
-        <w:rPr>
-          <w:rFonts w:ascii="Aptos Light" w:hAnsi="Aptos Light"/>
-          <w:b/>
-          <w:bCs/>
-        </w:rPr>
-        <w:t xml:space="preserve">Step 4: </w:t>
-      </w:r>
-      <w:r>
-        <w:rPr>
-          <w:rFonts w:ascii="Aptos Light" w:hAnsi="Aptos Light"/>
-          <w:b/>
-          <w:bCs/>
-        </w:rPr>
-        <w:t>Have Your</w:t>
-      </w:r>
-      <w:r>
-        <w:rPr>
-          <w:rFonts w:ascii="Aptos Light" w:hAnsi="Aptos Light"/>
-          <w:b/>
-          <w:bCs/>
-        </w:rPr>
-        <w:t xml:space="preserve"> Witnesses Sign the Will</w:t>
+          <w:rFonts w:ascii="Aptos" w:hAnsi="Aptos"/>
+        </w:rPr>
+      </w:pPr>
+      <w:r>
+        <w:rPr>
+          <w:rFonts w:ascii="Aptos" w:hAnsi="Aptos"/>
+        </w:rPr>
+        <w:t xml:space="preserve">Your witnesses should sign immediately after watching you sign. You must have at least two witnesses. It is better to have three witnesses. </w:t>
       </w:r>
     </w:p>
     <w:p>
@@ -761,51 +580,28 @@
         <w:shd w:val="clear" w:color="auto" w:fill="FFFFFF"/>
         <w:spacing w:after="280"/>
         <w:rPr>
-          <w:rFonts w:ascii="Aptos Light" w:hAnsi="Aptos Light"/>
-        </w:rPr>
-      </w:pPr>
-      <w:r>
-        <w:rPr>
-          <w:rFonts w:ascii="Aptos Light" w:hAnsi="Aptos Light"/>
-        </w:rPr>
-        <w:lastRenderedPageBreak/>
-        <w:t>Your witnesses should sign immediately after watching you sign</w:t>
-      </w:r>
-      <w:r>
-        <w:rPr>
-          <w:rFonts w:ascii="Aptos Light" w:hAnsi="Aptos Light"/>
-        </w:rPr>
-        <w:t xml:space="preserve">. </w:t>
-      </w:r>
-      <w:r>
-        <w:rPr>
-          <w:rFonts w:ascii="Aptos Light" w:hAnsi="Aptos Light"/>
-        </w:rPr>
-        <w:t xml:space="preserve">You must have at least two witnesses. </w:t>
-      </w:r>
-      <w:r>
-        <w:rPr>
-          <w:rFonts w:ascii="Aptos Light" w:hAnsi="Aptos Light"/>
-        </w:rPr>
-        <w:t>It is</w:t>
-      </w:r>
-      <w:r>
-        <w:rPr>
-          <w:rFonts w:ascii="Aptos Light" w:hAnsi="Aptos Light"/>
-        </w:rPr>
-        <w:t xml:space="preserve"> better</w:t>
-      </w:r>
-      <w:r>
-        <w:rPr>
-          <w:rFonts w:ascii="Aptos Light" w:hAnsi="Aptos Light"/>
-        </w:rPr>
-        <w:t xml:space="preserve"> to have three witnesses</w:t>
-      </w:r>
-      <w:r>
-        <w:rPr>
-          <w:rFonts w:ascii="Aptos Light" w:hAnsi="Aptos Light"/>
-        </w:rPr>
-        <w:t xml:space="preserve">. </w:t>
+          <w:rFonts w:ascii="Aptos" w:hAnsi="Aptos"/>
+        </w:rPr>
+      </w:pPr>
+      <w:r>
+        <w:rPr>
+          <w:rFonts w:ascii="Aptos" w:hAnsi="Aptos"/>
+        </w:rPr>
+        <w:t>The witnesses must print their name, sign, and write their address. They do not need to review and understand the will. Their signature means that they believe you have mental capacity and signed the will freely without anyone unfairly influencing you. Ask them to make sure their printed name and address are neat so that a judge can read it and contact them, if needed.</w:t>
+      </w:r>
+    </w:p>
+    <w:p>
+      <w:pPr>
+        <w:pStyle w:val="Heading3"/>
+        <w:rPr>
+          <w:rFonts w:ascii="Aptos" w:hAnsi="Aptos"/>
+        </w:rPr>
+      </w:pPr>
+      <w:r>
+        <w:rPr>
+          <w:rFonts w:ascii="Aptos" w:hAnsi="Aptos"/>
+        </w:rPr>
+        <w:t>Step 5: Destroy Your Old Will, If You Had One</w:t>
       </w:r>
     </w:p>
     <w:p>
@@ -813,50 +609,28 @@
         <w:shd w:val="clear" w:color="auto" w:fill="FFFFFF"/>
         <w:spacing w:after="280"/>
         <w:rPr>
-          <w:rFonts w:ascii="Aptos Light" w:hAnsi="Aptos Light"/>
-        </w:rPr>
-      </w:pPr>
-      <w:r>
-        <w:rPr>
-          <w:rFonts w:ascii="Aptos Light" w:hAnsi="Aptos Light"/>
-        </w:rPr>
-        <w:t>The witnesses</w:t>
-      </w:r>
-      <w:r>
-        <w:rPr>
-          <w:rFonts w:ascii="Aptos Light" w:hAnsi="Aptos Light"/>
-        </w:rPr>
-        <w:t xml:space="preserve"> must print their name, sign, and </w:t>
-      </w:r>
-      <w:r>
-        <w:rPr>
-          <w:rFonts w:ascii="Aptos Light" w:hAnsi="Aptos Light"/>
-        </w:rPr>
-        <w:t xml:space="preserve">write their address. They do not need to review and understand the will. Their signature means that they believe you have mental capacity and signed the will freely without anyone unfairly influencing you. Ask them to make sure their printed name and address are neat so that </w:t>
-      </w:r>
-      <w:r>
-        <w:rPr>
-          <w:rFonts w:ascii="Aptos Light" w:hAnsi="Aptos Light"/>
-        </w:rPr>
-        <w:t>a</w:t>
-      </w:r>
-      <w:r>
-        <w:rPr>
-          <w:rFonts w:ascii="Aptos Light" w:hAnsi="Aptos Light"/>
-        </w:rPr>
-        <w:t xml:space="preserve"> </w:t>
-      </w:r>
-      <w:r>
-        <w:rPr>
-          <w:rFonts w:ascii="Aptos Light" w:hAnsi="Aptos Light"/>
-        </w:rPr>
-        <w:t>judge</w:t>
-      </w:r>
-      <w:r>
-        <w:rPr>
-          <w:rFonts w:ascii="Aptos Light" w:hAnsi="Aptos Light"/>
-        </w:rPr>
-        <w:t xml:space="preserve"> can read it and contact them, if needed.</w:t>
+          <w:rFonts w:ascii="Aptos" w:hAnsi="Aptos"/>
+        </w:rPr>
+      </w:pPr>
+      <w:r>
+        <w:rPr>
+          <w:rFonts w:ascii="Aptos" w:hAnsi="Aptos"/>
+        </w:rPr>
+        <w:t xml:space="preserve">If you have an older will, signing the new will makes the old will invalid. To be clear about </w:t>
+      </w:r>
+      <w:proofErr w:type="gramStart"/>
+      <w:r>
+        <w:rPr>
+          <w:rFonts w:ascii="Aptos" w:hAnsi="Aptos"/>
+        </w:rPr>
+        <w:t>which will</w:t>
+      </w:r>
+      <w:proofErr w:type="gramEnd"/>
+      <w:r>
+        <w:rPr>
+          <w:rFonts w:ascii="Aptos" w:hAnsi="Aptos"/>
+        </w:rPr>
+        <w:t xml:space="preserve"> you want to use, destroy the old one or write "Void" on every page. If you filed your old will with your county probate court, remove the old will and file the new one there in its place.  Some courts may allow you to remove the old will and replace it with the updated will without charging again. Other courts may charge a new filing fee. </w:t>
       </w:r>
     </w:p>
     <w:p>
@@ -864,18 +638,28 @@
         <w:shd w:val="clear" w:color="auto" w:fill="FFFFFF"/>
         <w:spacing w:after="280"/>
         <w:rPr>
-          <w:rFonts w:ascii="Aptos Light" w:hAnsi="Aptos Light"/>
-          <w:b/>
-          <w:bCs/>
-        </w:rPr>
-      </w:pPr>
-      <w:r>
-        <w:rPr>
-          <w:rFonts w:ascii="Aptos Light" w:hAnsi="Aptos Light"/>
-          <w:b/>
-          <w:bCs/>
-        </w:rPr>
-        <w:t>Step 5: Destroy Your Old Will, If You Had One</w:t>
+          <w:rFonts w:ascii="Aptos" w:hAnsi="Aptos"/>
+        </w:rPr>
+      </w:pPr>
+      <w:r>
+        <w:rPr>
+          <w:rFonts w:ascii="Aptos" w:hAnsi="Aptos"/>
+        </w:rPr>
+        <w:t>If anyone has a copy of your old will, give them copies of your new will and destroy the old copies.</w:t>
+      </w:r>
+    </w:p>
+    <w:p>
+      <w:pPr>
+        <w:pStyle w:val="Heading3"/>
+        <w:rPr>
+          <w:rFonts w:ascii="Aptos" w:hAnsi="Aptos"/>
+        </w:rPr>
+      </w:pPr>
+      <w:r>
+        <w:rPr>
+          <w:rFonts w:ascii="Aptos" w:hAnsi="Aptos"/>
+        </w:rPr>
+        <w:t>Step 6: Keep Your Will in a Safe Place and Tell Family and Loved Ones Where to Find It</w:t>
       </w:r>
     </w:p>
     <w:p>
@@ -883,68 +667,14 @@
         <w:shd w:val="clear" w:color="auto" w:fill="FFFFFF"/>
         <w:spacing w:after="280"/>
         <w:rPr>
-          <w:rFonts w:ascii="Aptos Light" w:hAnsi="Aptos Light"/>
-        </w:rPr>
-      </w:pPr>
-      <w:r>
-        <w:rPr>
-          <w:rFonts w:ascii="Aptos Light" w:hAnsi="Aptos Light"/>
-        </w:rPr>
-        <w:t xml:space="preserve">If you have an older will, signing the new will makes the old will invalid. To be clear about which will you want to </w:t>
-      </w:r>
-      <w:r>
-        <w:rPr>
-          <w:rFonts w:ascii="Aptos Light" w:hAnsi="Aptos Light"/>
-        </w:rPr>
-        <w:t>use</w:t>
-      </w:r>
-      <w:r>
-        <w:rPr>
-          <w:rFonts w:ascii="Aptos Light" w:hAnsi="Aptos Light"/>
-        </w:rPr>
-        <w:t xml:space="preserve">, destroy the old one or write "Void" on every page. If you filed your old will with your county probate court, </w:t>
-      </w:r>
-      <w:r>
-        <w:rPr>
-          <w:rFonts w:ascii="Aptos Light" w:hAnsi="Aptos Light"/>
-        </w:rPr>
-        <w:t xml:space="preserve">remove the old will and </w:t>
-      </w:r>
-      <w:r>
-        <w:rPr>
-          <w:rFonts w:ascii="Aptos Light" w:hAnsi="Aptos Light"/>
-        </w:rPr>
-        <w:t>file the new one there</w:t>
-      </w:r>
-      <w:r>
-        <w:rPr>
-          <w:rFonts w:ascii="Aptos Light" w:hAnsi="Aptos Light"/>
-        </w:rPr>
-        <w:t xml:space="preserve"> in its place. </w:t>
-      </w:r>
-      <w:r>
-        <w:rPr>
-          <w:rFonts w:ascii="Aptos Light" w:hAnsi="Aptos Light"/>
-        </w:rPr>
-        <w:t xml:space="preserve"> </w:t>
-      </w:r>
-      <w:r>
-        <w:rPr>
-          <w:rFonts w:ascii="Aptos Light" w:hAnsi="Aptos Light"/>
-        </w:rPr>
-        <w:t>Some courts may allow you to remove the old will and replace it with the updated will without charging again. Other courts may cha</w:t>
-      </w:r>
-      <w:r>
-        <w:rPr>
-          <w:rFonts w:ascii="Aptos Light" w:hAnsi="Aptos Light"/>
-        </w:rPr>
-        <w:t>r</w:t>
-      </w:r>
-      <w:r>
-        <w:rPr>
-          <w:rFonts w:ascii="Aptos Light" w:hAnsi="Aptos Light"/>
-        </w:rPr>
-        <w:t xml:space="preserve">ge a new filing fee. </w:t>
+          <w:rFonts w:ascii="Aptos" w:hAnsi="Aptos"/>
+        </w:rPr>
+      </w:pPr>
+      <w:r>
+        <w:rPr>
+          <w:rFonts w:ascii="Aptos" w:hAnsi="Aptos"/>
+        </w:rPr>
+        <w:t>Store your will securely and make sure your family knows where it is. Your loved ones can only follow your wishes after you die if they know about your will and can find it.</w:t>
       </w:r>
     </w:p>
     <w:p>
@@ -952,26 +682,14 @@
         <w:shd w:val="clear" w:color="auto" w:fill="FFFFFF"/>
         <w:spacing w:after="280"/>
         <w:rPr>
-          <w:rFonts w:ascii="Aptos Light" w:hAnsi="Aptos Light"/>
-        </w:rPr>
-      </w:pPr>
-      <w:r>
-        <w:rPr>
-          <w:rFonts w:ascii="Aptos Light" w:hAnsi="Aptos Light"/>
-        </w:rPr>
-        <w:t xml:space="preserve">If anyone has a copy of your old will, give them copies </w:t>
-      </w:r>
-      <w:r>
-        <w:rPr>
-          <w:rFonts w:ascii="Aptos Light" w:hAnsi="Aptos Light"/>
-        </w:rPr>
-        <w:t xml:space="preserve">of your new will </w:t>
-      </w:r>
-      <w:r>
-        <w:rPr>
-          <w:rFonts w:ascii="Aptos Light" w:hAnsi="Aptos Light"/>
-        </w:rPr>
-        <w:t>and destroy the old copies.</w:t>
+          <w:rFonts w:ascii="Aptos" w:hAnsi="Aptos"/>
+        </w:rPr>
+      </w:pPr>
+      <w:r>
+        <w:rPr>
+          <w:rFonts w:ascii="Aptos" w:hAnsi="Aptos"/>
+        </w:rPr>
+        <w:t>You can file your will with the county probate court where you live for $25. The court can’t give copies of the will to anyone except you while you are living. After you die, your family can bring your death certificate to get a copy.</w:t>
       </w:r>
     </w:p>
     <w:p>
@@ -979,26 +697,14 @@
         <w:shd w:val="clear" w:color="auto" w:fill="FFFFFF"/>
         <w:spacing w:after="280"/>
         <w:rPr>
-          <w:rFonts w:ascii="Aptos Light" w:hAnsi="Aptos Light"/>
-          <w:b/>
-          <w:bCs/>
-        </w:rPr>
-      </w:pPr>
-      <w:r>
-        <w:rPr>
-          <w:rFonts w:ascii="Aptos Light" w:hAnsi="Aptos Light"/>
-          <w:b/>
-          <w:bCs/>
-        </w:rPr>
-        <w:t>S</w:t>
-      </w:r>
-      <w:r>
-        <w:rPr>
-          <w:rFonts w:ascii="Aptos Light" w:hAnsi="Aptos Light"/>
-          <w:b/>
-          <w:bCs/>
-        </w:rPr>
-        <w:t>tep 6: Keep Your Will in a Safe Place and Tell Family and Loved Ones Where to Find It</w:t>
+          <w:rFonts w:ascii="Aptos" w:hAnsi="Aptos"/>
+        </w:rPr>
+      </w:pPr>
+      <w:r>
+        <w:rPr>
+          <w:rFonts w:ascii="Aptos" w:hAnsi="Aptos"/>
+        </w:rPr>
+        <w:t>If you don't file with the court, put your will somewhere safe and tell your family where it is. Some people use bank safe-deposit boxes but be aware that banks need a court order before letting anyone open your box after you die. This means extra paperwork.</w:t>
       </w:r>
     </w:p>
     <w:p>
@@ -1006,99 +712,15 @@
         <w:shd w:val="clear" w:color="auto" w:fill="FFFFFF"/>
         <w:spacing w:after="280"/>
         <w:rPr>
-          <w:rFonts w:ascii="Aptos Light" w:hAnsi="Aptos Light"/>
-        </w:rPr>
-      </w:pPr>
-      <w:r>
-        <w:rPr>
-          <w:rFonts w:ascii="Aptos Light" w:hAnsi="Aptos Light"/>
-        </w:rPr>
-        <w:t>Store your will securely and make sure your family knows where it is. Your loved ones can only follow your wishes after you die if they know about your will and can find it.</w:t>
-      </w:r>
-    </w:p>
-    <w:p>
-      <w:pPr>
-        <w:shd w:val="clear" w:color="auto" w:fill="FFFFFF"/>
-        <w:spacing w:after="280"/>
-        <w:rPr>
-          <w:rFonts w:ascii="Aptos Light" w:hAnsi="Aptos Light"/>
-        </w:rPr>
-      </w:pPr>
-      <w:r>
-        <w:rPr>
-          <w:rFonts w:ascii="Aptos Light" w:hAnsi="Aptos Light"/>
-        </w:rPr>
-        <w:t>You can file your will with the county probate court where you live for $25</w:t>
-      </w:r>
-      <w:r>
-        <w:rPr>
-          <w:rFonts w:ascii="Aptos Light" w:hAnsi="Aptos Light"/>
-        </w:rPr>
-        <w:t>. The court can’t give copies of the will to anyone except you while you are living.</w:t>
-      </w:r>
-      <w:r>
-        <w:rPr>
-          <w:rFonts w:ascii="Aptos Light" w:hAnsi="Aptos Light"/>
-        </w:rPr>
-        <w:t xml:space="preserve"> After you die, your family can bring your death certificate to get a copy.</w:t>
-      </w:r>
-    </w:p>
-    <w:p>
-      <w:pPr>
-        <w:shd w:val="clear" w:color="auto" w:fill="FFFFFF"/>
-        <w:spacing w:after="280"/>
-        <w:rPr>
-          <w:rFonts w:ascii="Aptos Light" w:hAnsi="Aptos Light"/>
-        </w:rPr>
-      </w:pPr>
-      <w:r>
-        <w:rPr>
-          <w:rFonts w:ascii="Aptos Light" w:hAnsi="Aptos Light"/>
-        </w:rPr>
-        <w:t>If you don't file with the court, put your will somewhere safe and tell your family where it is. Some people use bank safe-deposit boxes but be aware that banks need a court order before letting anyone open your box after you die. This means extra paperwork.</w:t>
-      </w:r>
-    </w:p>
-    <w:p>
-      <w:pPr>
-        <w:shd w:val="clear" w:color="auto" w:fill="FFFFFF"/>
-        <w:spacing w:after="280"/>
-        <w:rPr>
-          <w:rFonts w:ascii="Aptos Light" w:hAnsi="Aptos Light"/>
-        </w:rPr>
-      </w:pPr>
-      <w:r>
-        <w:rPr>
-          <w:rFonts w:ascii="Aptos Light" w:hAnsi="Aptos Light"/>
-        </w:rPr>
-        <w:t>No matter where you choose to store your will, y</w:t>
-      </w:r>
-      <w:r>
-        <w:rPr>
-          <w:rFonts w:ascii="Aptos Light" w:hAnsi="Aptos Light"/>
-        </w:rPr>
-        <w:t>ou might</w:t>
-      </w:r>
-      <w:r>
-        <w:rPr>
-          <w:rFonts w:ascii="Aptos Light" w:hAnsi="Aptos Light"/>
-        </w:rPr>
-        <w:t xml:space="preserve"> also</w:t>
-      </w:r>
-      <w:r>
-        <w:rPr>
-          <w:rFonts w:ascii="Aptos Light" w:hAnsi="Aptos Light"/>
-        </w:rPr>
-        <w:t xml:space="preserve"> want to give a copy to the person you named as personal representative.</w:t>
-      </w:r>
-    </w:p>
-    <w:p>
-      <w:pPr>
-        <w:shd w:val="clear" w:color="auto" w:fill="FFFFFF"/>
-        <w:spacing w:after="280"/>
-        <w:rPr>
-          <w:rFonts w:ascii="Aptos Light" w:hAnsi="Aptos Light"/>
-        </w:rPr>
-      </w:pPr>
+          <w:rFonts w:ascii="Aptos" w:hAnsi="Aptos"/>
+        </w:rPr>
+      </w:pPr>
+      <w:r>
+        <w:rPr>
+          <w:rFonts w:ascii="Aptos" w:hAnsi="Aptos"/>
+        </w:rPr>
+        <w:t>No matter where you choose to store your will, you might also want to give a copy to the person you named as personal representative.</w:t>
+      </w:r>
     </w:p>
     <w:sectPr>
       <w:pgSz w:w="12240" w:h="15840"/>
@@ -1790,6 +1412,7 @@
   <w:style w:type="paragraph" w:default="1" w:styleId="Normal">
     <w:name w:val="Normal"/>
     <w:qFormat/>
+    <w:rsid w:val="00B91AB4"/>
     <w:pPr>
       <w:spacing w:after="0" w:line="240" w:lineRule="auto"/>
     </w:pPr>
@@ -1804,15 +1427,55 @@
     <w:next w:val="Normal"/>
     <w:link w:val="Heading1Char"/>
     <w:qFormat/>
+    <w:rsid w:val="000E3B01"/>
     <w:pPr>
-      <w:spacing w:after="200" w:line="276" w:lineRule="auto"/>
+      <w:spacing w:before="120" w:after="320" w:line="276" w:lineRule="auto"/>
       <w:outlineLvl w:val="0"/>
     </w:pPr>
     <w:rPr>
-      <w:rFonts w:ascii="Calibri" w:eastAsia="Calibri" w:hAnsi="Calibri"/>
+      <w:rFonts w:ascii="Aptos" w:eastAsia="Calibri" w:hAnsi="Aptos"/>
       <w:b/>
-      <w:sz w:val="22"/>
+      <w:color w:val="000000" w:themeColor="text1"/>
+      <w:sz w:val="30"/>
       <w:szCs w:val="22"/>
+    </w:rPr>
+  </w:style>
+  <w:style w:type="paragraph" w:styleId="Heading2">
+    <w:name w:val="heading 2"/>
+    <w:basedOn w:val="Heading3"/>
+    <w:next w:val="Normal"/>
+    <w:link w:val="Heading2Char"/>
+    <w:uiPriority w:val="9"/>
+    <w:unhideWhenUsed/>
+    <w:qFormat/>
+    <w:rsid w:val="00B91AB4"/>
+    <w:pPr>
+      <w:outlineLvl w:val="1"/>
+    </w:pPr>
+    <w:rPr>
+      <w:sz w:val="32"/>
+      <w:szCs w:val="32"/>
+    </w:rPr>
+  </w:style>
+  <w:style w:type="paragraph" w:styleId="Heading3">
+    <w:name w:val="heading 3"/>
+    <w:basedOn w:val="Normal"/>
+    <w:next w:val="Normal"/>
+    <w:link w:val="Heading3Char"/>
+    <w:autoRedefine/>
+    <w:uiPriority w:val="9"/>
+    <w:unhideWhenUsed/>
+    <w:qFormat/>
+    <w:rsid w:val="00B91AB4"/>
+    <w:pPr>
+      <w:shd w:val="clear" w:color="auto" w:fill="FFFFFF"/>
+      <w:spacing w:after="280"/>
+      <w:outlineLvl w:val="2"/>
+    </w:pPr>
+    <w:rPr>
+      <w:rFonts w:ascii="Aptos Light" w:hAnsi="Aptos Light"/>
+      <w:b/>
+      <w:bCs/>
     </w:rPr>
   </w:style>
   <w:style w:type="character" w:default="1" w:styleId="DefaultParagraphFont">
@@ -1926,9 +1589,12 @@
     <w:name w:val="Heading 1 Char"/>
     <w:basedOn w:val="DefaultParagraphFont"/>
     <w:link w:val="Heading1"/>
+    <w:rsid w:val="000E3B01"/>
     <w:rPr>
-      <w:rFonts w:ascii="Calibri" w:eastAsia="Calibri" w:hAnsi="Calibri"/>
+      <w:rFonts w:ascii="Aptos" w:eastAsia="Calibri" w:hAnsi="Aptos"/>
       <w:b/>
+      <w:color w:val="000000" w:themeColor="text1"/>
+      <w:sz w:val="30"/>
     </w:rPr>
   </w:style>
   <w:style w:type="paragraph" w:styleId="ListParagraph">
@@ -2010,40 +1676,69 @@
       <w:szCs w:val="20"/>
     </w:rPr>
   </w:style>
-  <w:style w:type="paragraph" w:styleId="FootnoteText">
-    <w:name w:val="footnote text"/>
-    <w:basedOn w:val="Normal"/>
-    <w:link w:val="FootnoteTextChar"/>
+  <w:style w:type="character" w:customStyle="1" w:styleId="Heading3Char">
+    <w:name w:val="Heading 3 Char"/>
+    <w:basedOn w:val="DefaultParagraphFont"/>
+    <w:link w:val="Heading3"/>
+    <w:uiPriority w:val="9"/>
+    <w:rsid w:val="00B91AB4"/>
+    <w:rPr>
+      <w:rFonts w:ascii="Aptos Light" w:hAnsi="Aptos Light"/>
+      <w:b/>
+      <w:bCs/>
+      <w:sz w:val="24"/>
+      <w:szCs w:val="24"/>
+      <w:shd w:val="clear" w:color="auto" w:fill="FFFFFF"/>
+    </w:rPr>
+  </w:style>
+  <w:style w:type="character" w:customStyle="1" w:styleId="Heading2Char">
+    <w:name w:val="Heading 2 Char"/>
+    <w:basedOn w:val="DefaultParagraphFont"/>
+    <w:link w:val="Heading2"/>
+    <w:uiPriority w:val="9"/>
+    <w:rsid w:val="00B91AB4"/>
+    <w:rPr>
+      <w:rFonts w:ascii="Aptos Light" w:hAnsi="Aptos Light"/>
+      <w:b/>
+      <w:bCs/>
+      <w:sz w:val="32"/>
+      <w:szCs w:val="32"/>
+      <w:shd w:val="clear" w:color="auto" w:fill="FFFFFF"/>
+    </w:rPr>
+  </w:style>
+  <w:style w:type="character" w:styleId="Hyperlink">
+    <w:name w:val="Hyperlink"/>
+    <w:basedOn w:val="DefaultParagraphFont"/>
     <w:uiPriority w:val="99"/>
-    <w:semiHidden/>
     <w:unhideWhenUsed/>
-    <w:rsid w:val="00E36D7A"/>
+    <w:rsid w:val="006B155E"/>
     <w:rPr>
-      <w:sz w:val="20"/>
-      <w:szCs w:val="20"/>
+      <w:color w:val="0563C1" w:themeColor="hyperlink"/>
+      <w:u w:val="single"/>
     </w:rPr>
   </w:style>
-  <w:style w:type="character" w:customStyle="1" w:styleId="FootnoteTextChar">
-    <w:name w:val="Footnote Text Char"/>
-    <w:basedOn w:val="DefaultParagraphFont"/>
-    <w:link w:val="FootnoteText"/>
-    <w:uiPriority w:val="99"/>
-    <w:semiHidden/>
-    <w:rsid w:val="00E36D7A"/>
-    <w:rPr>
-      <w:sz w:val="20"/>
-      <w:szCs w:val="20"/>
-    </w:rPr>
-  </w:style>
-  <w:style w:type="character" w:styleId="FootnoteReference">
-    <w:name w:val="footnote reference"/>
+  <w:style w:type="character" w:styleId="UnresolvedMention">
+    <w:name w:val="Unresolved Mention"/>
     <w:basedOn w:val="DefaultParagraphFont"/>
     <w:uiPriority w:val="99"/>
     <w:semiHidden/>
     <w:unhideWhenUsed/>
-    <w:rsid w:val="00E36D7A"/>
+    <w:rsid w:val="006B155E"/>
     <w:rPr>
-      <w:vertAlign w:val="superscript"/>
+      <w:color w:val="605E5C"/>
+      <w:shd w:val="clear" w:color="auto" w:fill="E1DFDD"/>
+    </w:rPr>
+  </w:style>
+  <w:style w:type="character" w:styleId="FollowedHyperlink">
+    <w:name w:val="FollowedHyperlink"/>
+    <w:basedOn w:val="DefaultParagraphFont"/>
+    <w:uiPriority w:val="99"/>
+    <w:semiHidden/>
+    <w:unhideWhenUsed/>
+    <w:rsid w:val="000E3B01"/>
+    <w:rPr>
+      <w:color w:val="954F72" w:themeColor="followedHyperlink"/>
+      <w:u w:val="single"/>
     </w:rPr>
   </w:style>
 </w:styles>
@@ -2311,15 +2006,6 @@
 </file>
 
 <file path=customXml/item1.xml><?xml version="1.0" encoding="utf-8"?>
-<?mso-contentType ?>
-<FormTemplates xmlns="http://schemas.microsoft.com/sharepoint/v3/contenttype/forms">
-  <Display>DocumentLibraryForm</Display>
-  <Edit>DocumentLibraryForm</Edit>
-  <New>DocumentLibraryForm</New>
-</FormTemplates>
-</file>
-
-<file path=customXml/item2.xml><?xml version="1.0" encoding="utf-8"?>
 <p:properties xmlns:p="http://schemas.microsoft.com/office/2006/metadata/properties" xmlns:xsi="http://www.w3.org/2001/XMLSchema-instance" xmlns:pc="http://schemas.microsoft.com/office/infopath/2007/PartnerControls">
   <documentManagement>
     <lcf76f155ced4ddcb4097134ff3c332f xmlns="5ba0dfcb-9306-4710-891e-56e50bd13a8a">
@@ -2330,7 +2016,7 @@
 </p:properties>
 </file>
 
-<file path=customXml/item3.xml><?xml version="1.0" encoding="utf-8"?>
+<file path=customXml/item2.xml><?xml version="1.0" encoding="utf-8"?>
 <ct:contentTypeSchema xmlns:ct="http://schemas.microsoft.com/office/2006/metadata/contentType" xmlns:ma="http://schemas.microsoft.com/office/2006/metadata/properties/metaAttributes" ct:_="" ma:_="" ma:contentTypeName="Document" ma:contentTypeID="0x0101005080E08174F4444A833394DB3ABFDAFB" ma:contentTypeVersion="18" ma:contentTypeDescription="Create a new document." ma:contentTypeScope="" ma:versionID="cf0503467b0f3743b62c26012b0c1638">
   <xsd:schema xmlns:xsd="http://www.w3.org/2001/XMLSchema" xmlns:xs="http://www.w3.org/2001/XMLSchema" xmlns:p="http://schemas.microsoft.com/office/2006/metadata/properties" xmlns:ns2="5ba0dfcb-9306-4710-891e-56e50bd13a8a" xmlns:ns3="d6a5c049-ebe6-46eb-acef-7a6fb5cfa381" targetNamespace="http://schemas.microsoft.com/office/2006/metadata/properties" ma:root="true" ma:fieldsID="d316ca8f3084d0a0409dd21d4eaf71d3" ns2:_="" ns3:_="">
     <xsd:import namespace="5ba0dfcb-9306-4710-891e-56e50bd13a8a"/>
@@ -2585,15 +2271,16 @@
 </ct:contentTypeSchema>
 </file>
 
-<file path=customXml/itemProps1.xml><?xml version="1.0" encoding="utf-8"?>
-<ds:datastoreItem xmlns:ds="http://schemas.openxmlformats.org/officeDocument/2006/customXml" ds:itemID="{0D521B29-FE76-4C8D-8CBF-FBCDA2D4987E}">
-  <ds:schemaRefs>
-    <ds:schemaRef ds:uri="http://schemas.microsoft.com/sharepoint/v3/contenttype/forms"/>
-  </ds:schemaRefs>
-</ds:datastoreItem>
+<file path=customXml/item3.xml><?xml version="1.0" encoding="utf-8"?>
+<?mso-contentType ?>
+<FormTemplates xmlns="http://schemas.microsoft.com/sharepoint/v3/contenttype/forms">
+  <Display>DocumentLibraryForm</Display>
+  <Edit>DocumentLibraryForm</Edit>
+  <New>DocumentLibraryForm</New>
+</FormTemplates>
 </file>
 
-<file path=customXml/itemProps2.xml><?xml version="1.0" encoding="utf-8"?>
+<file path=customXml/itemProps1.xml><?xml version="1.0" encoding="utf-8"?>
 <ds:datastoreItem xmlns:ds="http://schemas.openxmlformats.org/officeDocument/2006/customXml" ds:itemID="{409A9B76-B0E6-4287-8DD4-635D280AFDB1}">
   <ds:schemaRefs>
     <ds:schemaRef ds:uri="http://schemas.microsoft.com/office/2006/metadata/properties"/>
@@ -2604,7 +2291,7 @@
 </ds:datastoreItem>
 </file>
 
-<file path=customXml/itemProps3.xml><?xml version="1.0" encoding="utf-8"?>
+<file path=customXml/itemProps2.xml><?xml version="1.0" encoding="utf-8"?>
 <ds:datastoreItem xmlns:ds="http://schemas.openxmlformats.org/officeDocument/2006/customXml" ds:itemID="{E0F3D8E9-F317-4755-A37F-FE75313F60DC}">
   <ds:schemaRefs>
     <ds:schemaRef ds:uri="http://schemas.microsoft.com/office/2006/metadata/contentType"/>
@@ -2621,4 +2308,12 @@
     <ds:schemaRef ds:uri="http://schemas.microsoft.com/internal/obd"/>
   </ds:schemaRefs>
 </ds:datastoreItem>
+</file>
+
+<file path=customXml/itemProps3.xml><?xml version="1.0" encoding="utf-8"?>
+<ds:datastoreItem xmlns:ds="http://schemas.openxmlformats.org/officeDocument/2006/customXml" ds:itemID="{0D521B29-FE76-4C8D-8CBF-FBCDA2D4987E}">
+  <ds:schemaRefs>
+    <ds:schemaRef ds:uri="http://schemas.microsoft.com/sharepoint/v3/contenttype/forms"/>
+  </ds:schemaRefs>
+</ds:datastoreItem>
 </file>
</xml_diff>

<commit_message>
actually update instructions arrow reference
</commit_message>
<xml_diff>
--- a/docassemble/MLHStatutoryWill/data/templates/michigan_statutory_will_instructions.docx
+++ b/docassemble/MLHStatutoryWill/data/templates/michigan_statutory_will_instructions.docx
@@ -422,7 +422,7 @@
           <w:sz w:val="24"/>
           <w:szCs w:val="24"/>
         </w:rPr>
-        <w:t>: Sign next to your selected option for how your remaining property should pass after specific gifts are distributed. You chose one of two options when completing the form: either all remaining property goes to your heirs, or it splits equally between your heirs and your spouse's heirs. An arrow in the left margin shows which signature line to use based on the choices you made in the DIY Will tool.</w:t>
+        <w:t>: Sign next to your selected option for how your remaining property should pass after specific gifts are distributed. You chose one of two options when completing the form: either all remaining property goes to your heirs, or it splits equally between your heirs and your spouse's heirs. An arrow shows which signature line to use based on the choices you made in the DIY Will tool.</w:t>
       </w:r>
     </w:p>
     <w:p>
@@ -456,7 +456,7 @@
           <w:sz w:val="24"/>
           <w:szCs w:val="24"/>
         </w:rPr>
-        <w:t>: Sign next to your selected option for whether your personal representative must post a bond. A bond is money that protects your estate if your personal representative or conservator mishandles your money or property. An arrow in the left margin shows which signature line to use based on the choices you made in the DIY Will tool.</w:t>
+        <w:t>: Sign next to your selected option for whether your personal representative must post a bond. A bond is money that protects your estate if your personal representative or conservator mishandles your money or property. An arrow shows which signature line to use based on the choices you made in the DIY Will tool.</w:t>
       </w:r>
     </w:p>
     <w:p>
@@ -2006,17 +2006,6 @@
 </file>
 
 <file path=customXml/item1.xml><?xml version="1.0" encoding="utf-8"?>
-<p:properties xmlns:p="http://schemas.microsoft.com/office/2006/metadata/properties" xmlns:xsi="http://www.w3.org/2001/XMLSchema-instance" xmlns:pc="http://schemas.microsoft.com/office/infopath/2007/PartnerControls">
-  <documentManagement>
-    <lcf76f155ced4ddcb4097134ff3c332f xmlns="5ba0dfcb-9306-4710-891e-56e50bd13a8a">
-      <Terms xmlns="http://schemas.microsoft.com/office/infopath/2007/PartnerControls"/>
-    </lcf76f155ced4ddcb4097134ff3c332f>
-    <TaxCatchAll xmlns="d6a5c049-ebe6-46eb-acef-7a6fb5cfa381" xsi:nil="true"/>
-  </documentManagement>
-</p:properties>
-</file>
-
-<file path=customXml/item2.xml><?xml version="1.0" encoding="utf-8"?>
 <ct:contentTypeSchema xmlns:ct="http://schemas.microsoft.com/office/2006/metadata/contentType" xmlns:ma="http://schemas.microsoft.com/office/2006/metadata/properties/metaAttributes" ct:_="" ma:_="" ma:contentTypeName="Document" ma:contentTypeID="0x0101005080E08174F4444A833394DB3ABFDAFB" ma:contentTypeVersion="18" ma:contentTypeDescription="Create a new document." ma:contentTypeScope="" ma:versionID="cf0503467b0f3743b62c26012b0c1638">
   <xsd:schema xmlns:xsd="http://www.w3.org/2001/XMLSchema" xmlns:xs="http://www.w3.org/2001/XMLSchema" xmlns:p="http://schemas.microsoft.com/office/2006/metadata/properties" xmlns:ns2="5ba0dfcb-9306-4710-891e-56e50bd13a8a" xmlns:ns3="d6a5c049-ebe6-46eb-acef-7a6fb5cfa381" targetNamespace="http://schemas.microsoft.com/office/2006/metadata/properties" ma:root="true" ma:fieldsID="d316ca8f3084d0a0409dd21d4eaf71d3" ns2:_="" ns3:_="">
     <xsd:import namespace="5ba0dfcb-9306-4710-891e-56e50bd13a8a"/>
@@ -2271,6 +2260,17 @@
 </ct:contentTypeSchema>
 </file>
 
+<file path=customXml/item2.xml><?xml version="1.0" encoding="utf-8"?>
+<p:properties xmlns:p="http://schemas.microsoft.com/office/2006/metadata/properties" xmlns:xsi="http://www.w3.org/2001/XMLSchema-instance" xmlns:pc="http://schemas.microsoft.com/office/infopath/2007/PartnerControls">
+  <documentManagement>
+    <lcf76f155ced4ddcb4097134ff3c332f xmlns="5ba0dfcb-9306-4710-891e-56e50bd13a8a">
+      <Terms xmlns="http://schemas.microsoft.com/office/infopath/2007/PartnerControls"/>
+    </lcf76f155ced4ddcb4097134ff3c332f>
+    <TaxCatchAll xmlns="d6a5c049-ebe6-46eb-acef-7a6fb5cfa381" xsi:nil="true"/>
+  </documentManagement>
+</p:properties>
+</file>
+
 <file path=customXml/item3.xml><?xml version="1.0" encoding="utf-8"?>
 <?mso-contentType ?>
 <FormTemplates xmlns="http://schemas.microsoft.com/sharepoint/v3/contenttype/forms">
@@ -2281,17 +2281,6 @@
 </file>
 
 <file path=customXml/itemProps1.xml><?xml version="1.0" encoding="utf-8"?>
-<ds:datastoreItem xmlns:ds="http://schemas.openxmlformats.org/officeDocument/2006/customXml" ds:itemID="{409A9B76-B0E6-4287-8DD4-635D280AFDB1}">
-  <ds:schemaRefs>
-    <ds:schemaRef ds:uri="http://schemas.microsoft.com/office/2006/metadata/properties"/>
-    <ds:schemaRef ds:uri="http://schemas.microsoft.com/office/infopath/2007/PartnerControls"/>
-    <ds:schemaRef ds:uri="5ba0dfcb-9306-4710-891e-56e50bd13a8a"/>
-    <ds:schemaRef ds:uri="d6a5c049-ebe6-46eb-acef-7a6fb5cfa381"/>
-  </ds:schemaRefs>
-</ds:datastoreItem>
-</file>
-
-<file path=customXml/itemProps2.xml><?xml version="1.0" encoding="utf-8"?>
 <ds:datastoreItem xmlns:ds="http://schemas.openxmlformats.org/officeDocument/2006/customXml" ds:itemID="{E0F3D8E9-F317-4755-A37F-FE75313F60DC}">
   <ds:schemaRefs>
     <ds:schemaRef ds:uri="http://schemas.microsoft.com/office/2006/metadata/contentType"/>
@@ -2310,6 +2299,17 @@
 </ds:datastoreItem>
 </file>
 
+<file path=customXml/itemProps2.xml><?xml version="1.0" encoding="utf-8"?>
+<ds:datastoreItem xmlns:ds="http://schemas.openxmlformats.org/officeDocument/2006/customXml" ds:itemID="{409A9B76-B0E6-4287-8DD4-635D280AFDB1}">
+  <ds:schemaRefs>
+    <ds:schemaRef ds:uri="http://schemas.microsoft.com/office/2006/metadata/properties"/>
+    <ds:schemaRef ds:uri="http://schemas.microsoft.com/office/infopath/2007/PartnerControls"/>
+    <ds:schemaRef ds:uri="5ba0dfcb-9306-4710-891e-56e50bd13a8a"/>
+    <ds:schemaRef ds:uri="d6a5c049-ebe6-46eb-acef-7a6fb5cfa381"/>
+  </ds:schemaRefs>
+</ds:datastoreItem>
+</file>
+
 <file path=customXml/itemProps3.xml><?xml version="1.0" encoding="utf-8"?>
 <ds:datastoreItem xmlns:ds="http://schemas.openxmlformats.org/officeDocument/2006/customXml" ds:itemID="{0D521B29-FE76-4C8D-8CBF-FBCDA2D4987E}">
   <ds:schemaRefs>

</xml_diff>